<commit_message>
+ Temlate Excel + Edit Usecase Import Excel
</commit_message>
<xml_diff>
--- a/ smart-buy/Stuff/DungTT_Prototype_UC.docx
+++ b/ smart-buy/Stuff/DungTT_Prototype_UC.docx
@@ -6,53 +6,8 @@
       <w:r>
         <w:t xml:space="preserve">                                                                                       </w:t>
       </w:r>
-      <w:r>
-        <w:rPr>
-          <w:noProof/>
-          <w:lang w:eastAsia="en-US"/>
-        </w:rPr>
-        <w:drawing>
-          <wp:inline distT="0" distB="0" distL="0" distR="0">
-            <wp:extent cx="5943600" cy="3291205"/>
-            <wp:effectExtent l="0" t="0" r="0" b="4445"/>
-            <wp:docPr id="4" name="Picture 4"/>
-            <wp:cNvGraphicFramePr>
-              <a:graphicFrameLocks xmlns:a="http://schemas.openxmlformats.org/drawingml/2006/main" noChangeAspect="1"/>
-            </wp:cNvGraphicFramePr>
-            <a:graphic xmlns:a="http://schemas.openxmlformats.org/drawingml/2006/main">
-              <a:graphicData uri="http://schemas.openxmlformats.org/drawingml/2006/picture">
-                <pic:pic xmlns:pic="http://schemas.openxmlformats.org/drawingml/2006/picture">
-                  <pic:nvPicPr>
-                    <pic:cNvPr id="0" name="Prototype3.png"/>
-                    <pic:cNvPicPr/>
-                  </pic:nvPicPr>
-                  <pic:blipFill>
-                    <a:blip r:embed="rId9" cstate="print">
-                      <a:extLst>
-                        <a:ext uri="{28A0092B-C50C-407E-A947-70E740481C1C}">
-                          <a14:useLocalDpi xmlns:a14="http://schemas.microsoft.com/office/drawing/2010/main" val="0"/>
-                        </a:ext>
-                      </a:extLst>
-                    </a:blip>
-                    <a:stretch>
-                      <a:fillRect/>
-                    </a:stretch>
-                  </pic:blipFill>
-                  <pic:spPr>
-                    <a:xfrm>
-                      <a:off x="0" y="0"/>
-                      <a:ext cx="5943600" cy="3291205"/>
-                    </a:xfrm>
-                    <a:prstGeom prst="rect">
-                      <a:avLst/>
-                    </a:prstGeom>
-                  </pic:spPr>
-                </pic:pic>
-              </a:graphicData>
-            </a:graphic>
-          </wp:inline>
-        </w:drawing>
-      </w:r>
+      <w:bookmarkStart w:id="0" w:name="_GoBack"/>
+      <w:bookmarkEnd w:id="0"/>
       <w:r>
         <w:t xml:space="preserve">                                                                                                                                                                                                                                                                                                                                               </w:t>
       </w:r>
@@ -79,7 +34,7 @@
                     <pic:cNvPicPr/>
                   </pic:nvPicPr>
                   <pic:blipFill>
-                    <a:blip r:embed="rId10">
+                    <a:blip r:embed="rId9">
                       <a:extLst>
                         <a:ext uri="{28A0092B-C50C-407E-A947-70E740481C1C}">
                           <a14:useLocalDpi xmlns:a14="http://schemas.microsoft.com/office/drawing/2010/main" val="0"/>
@@ -318,7 +273,6 @@
           </w:tcPr>
           <w:p>
             <w:r>
-              <w:lastRenderedPageBreak/>
               <w:t>Date</w:t>
             </w:r>
           </w:p>
@@ -512,7 +466,7 @@
               <w:pStyle w:val="ListParagraph"/>
               <w:numPr>
                 <w:ilvl w:val="0"/>
-                <w:numId w:val="34"/>
+                <w:numId w:val="37"/>
               </w:numPr>
               <w:rPr>
                 <w:rFonts w:ascii="Cambria" w:eastAsiaTheme="minorHAnsi" w:hAnsi="Cambria" w:cs="Cambria"/>
@@ -540,7 +494,7 @@
               <w:pStyle w:val="ListParagraph"/>
               <w:numPr>
                 <w:ilvl w:val="0"/>
-                <w:numId w:val="34"/>
+                <w:numId w:val="37"/>
               </w:numPr>
               <w:rPr>
                 <w:rFonts w:ascii="Cambria" w:eastAsiaTheme="minorHAnsi" w:hAnsi="Cambria" w:cs="Cambria"/>
@@ -726,6 +680,7 @@
                 <w:rFonts w:cstheme="minorHAnsi"/>
                 <w:b/>
               </w:rPr>
+              <w:lastRenderedPageBreak/>
               <w:tab/>
               <w:t xml:space="preserve">Fail: </w:t>
             </w:r>
@@ -777,6 +732,1386 @@
                 <w:b/>
               </w:rPr>
               <w:t>Main Success Scenario</w:t>
+            </w:r>
+          </w:p>
+          <w:tbl>
+            <w:tblPr>
+              <w:tblStyle w:val="TableGrid"/>
+              <w:tblW w:w="0" w:type="auto"/>
+              <w:tblLook w:val="04A0" w:firstRow="1" w:lastRow="0" w:firstColumn="1" w:lastColumn="0" w:noHBand="0" w:noVBand="1"/>
+            </w:tblPr>
+            <w:tblGrid>
+              <w:gridCol w:w="690"/>
+              <w:gridCol w:w="3780"/>
+              <w:gridCol w:w="4471"/>
+            </w:tblGrid>
+            <w:tr>
+              <w:tc>
+                <w:tcPr>
+                  <w:tcW w:w="690" w:type="dxa"/>
+                  <w:shd w:val="clear" w:color="auto" w:fill="D9D9D9" w:themeFill="background1" w:themeFillShade="D9"/>
+                </w:tcPr>
+                <w:p>
+                  <w:pPr>
+                    <w:jc w:val="center"/>
+                    <w:rPr>
+                      <w:rFonts w:ascii="Times New Roman" w:hAnsi="Times New Roman" w:cs="Times New Roman"/>
+                    </w:rPr>
+                  </w:pPr>
+                  <w:r>
+                    <w:rPr>
+                      <w:rFonts w:ascii="Times New Roman" w:hAnsi="Times New Roman" w:cs="Times New Roman"/>
+                    </w:rPr>
+                    <w:t>Step</w:t>
+                  </w:r>
+                </w:p>
+              </w:tc>
+              <w:tc>
+                <w:tcPr>
+                  <w:tcW w:w="3780" w:type="dxa"/>
+                  <w:shd w:val="clear" w:color="auto" w:fill="D9D9D9" w:themeFill="background1" w:themeFillShade="D9"/>
+                </w:tcPr>
+                <w:p>
+                  <w:pPr>
+                    <w:jc w:val="center"/>
+                    <w:rPr>
+                      <w:rFonts w:ascii="Times New Roman" w:hAnsi="Times New Roman" w:cs="Times New Roman"/>
+                    </w:rPr>
+                  </w:pPr>
+                  <w:r>
+                    <w:rPr>
+                      <w:rFonts w:ascii="Cambria" w:eastAsiaTheme="minorHAnsi" w:hAnsi="Cambria" w:cs="Cambria"/>
+                      <w:lang w:eastAsia="en-US"/>
+                    </w:rPr>
+                    <w:t>Actor Action</w:t>
+                  </w:r>
+                </w:p>
+              </w:tc>
+              <w:tc>
+                <w:tcPr>
+                  <w:tcW w:w="4213" w:type="dxa"/>
+                  <w:shd w:val="clear" w:color="auto" w:fill="D9D9D9" w:themeFill="background1" w:themeFillShade="D9"/>
+                </w:tcPr>
+                <w:p>
+                  <w:pPr>
+                    <w:jc w:val="center"/>
+                    <w:rPr>
+                      <w:rFonts w:ascii="Times New Roman" w:hAnsi="Times New Roman" w:cs="Times New Roman"/>
+                    </w:rPr>
+                  </w:pPr>
+                  <w:r>
+                    <w:rPr>
+                      <w:rFonts w:ascii="Cambria" w:eastAsiaTheme="minorHAnsi" w:hAnsi="Cambria" w:cs="Cambria"/>
+                      <w:lang w:eastAsia="en-US"/>
+                    </w:rPr>
+                    <w:t>System Response</w:t>
+                  </w:r>
+                </w:p>
+              </w:tc>
+            </w:tr>
+            <w:tr>
+              <w:tc>
+                <w:tcPr>
+                  <w:tcW w:w="690" w:type="dxa"/>
+                </w:tcPr>
+                <w:p>
+                  <w:pPr>
+                    <w:jc w:val="center"/>
+                    <w:rPr>
+                      <w:rFonts w:ascii="Times New Roman" w:hAnsi="Times New Roman" w:cs="Times New Roman"/>
+                    </w:rPr>
+                  </w:pPr>
+                </w:p>
+                <w:p>
+                  <w:pPr>
+                    <w:jc w:val="center"/>
+                    <w:rPr>
+                      <w:rFonts w:ascii="Times New Roman" w:hAnsi="Times New Roman" w:cs="Times New Roman"/>
+                    </w:rPr>
+                  </w:pPr>
+                  <w:r>
+                    <w:rPr>
+                      <w:rFonts w:ascii="Times New Roman" w:hAnsi="Times New Roman" w:cs="Times New Roman"/>
+                    </w:rPr>
+                    <w:t>1</w:t>
+                  </w:r>
+                </w:p>
+              </w:tc>
+              <w:tc>
+                <w:tcPr>
+                  <w:tcW w:w="3780" w:type="dxa"/>
+                </w:tcPr>
+                <w:p>
+                  <w:pPr>
+                    <w:rPr>
+                      <w:rFonts w:ascii="Times New Roman" w:hAnsi="Times New Roman" w:cs="Times New Roman"/>
+                    </w:rPr>
+                  </w:pPr>
+                  <w:r>
+                    <w:rPr>
+                      <w:rFonts w:ascii="Times New Roman" w:hAnsi="Times New Roman" w:cs="Times New Roman"/>
+                    </w:rPr>
+                    <w:t>From the staff’s page, staff clicks “</w:t>
+                  </w:r>
+                  <w:proofErr w:type="spellStart"/>
+                  <w:r>
+                    <w:rPr>
+                      <w:rFonts w:ascii="Times New Roman" w:eastAsiaTheme="minorHAnsi" w:hAnsi="Times New Roman" w:cs="Times New Roman"/>
+                      <w:b/>
+                      <w:lang w:eastAsia="en-US"/>
+                    </w:rPr>
+                    <w:t>Nhập</w:t>
+                  </w:r>
+                  <w:proofErr w:type="spellEnd"/>
+                  <w:r>
+                    <w:rPr>
+                      <w:rFonts w:ascii="Times New Roman" w:eastAsiaTheme="minorHAnsi" w:hAnsi="Times New Roman" w:cs="Times New Roman"/>
+                      <w:b/>
+                      <w:lang w:eastAsia="en-US"/>
+                    </w:rPr>
+                    <w:t xml:space="preserve"> </w:t>
+                  </w:r>
+                  <w:proofErr w:type="spellStart"/>
+                  <w:r>
+                    <w:rPr>
+                      <w:rFonts w:ascii="Times New Roman" w:eastAsiaTheme="minorHAnsi" w:hAnsi="Times New Roman" w:cs="Times New Roman"/>
+                      <w:b/>
+                      <w:lang w:eastAsia="en-US"/>
+                    </w:rPr>
+                    <w:t>từ</w:t>
+                  </w:r>
+                  <w:proofErr w:type="spellEnd"/>
+                  <w:r>
+                    <w:rPr>
+                      <w:rFonts w:ascii="Times New Roman" w:eastAsiaTheme="minorHAnsi" w:hAnsi="Times New Roman" w:cs="Times New Roman"/>
+                      <w:b/>
+                      <w:lang w:eastAsia="en-US"/>
+                    </w:rPr>
+                    <w:t xml:space="preserve"> Excel</w:t>
+                  </w:r>
+                  <w:r>
+                    <w:rPr>
+                      <w:rFonts w:ascii="Times New Roman" w:eastAsiaTheme="minorHAnsi" w:hAnsi="Times New Roman" w:cs="Times New Roman"/>
+                      <w:lang w:eastAsia="en-US"/>
+                    </w:rPr>
+                    <w:t>”</w:t>
+                  </w:r>
+                  <w:r>
+                    <w:rPr>
+                      <w:rFonts w:ascii="Times New Roman" w:eastAsiaTheme="minorHAnsi" w:hAnsi="Times New Roman" w:cs="Times New Roman"/>
+                      <w:lang w:eastAsia="en-US"/>
+                    </w:rPr>
+                    <w:t xml:space="preserve"> link</w:t>
+                  </w:r>
+                  <w:r>
+                    <w:rPr>
+                      <w:rFonts w:ascii="Times New Roman" w:eastAsiaTheme="minorHAnsi" w:hAnsi="Times New Roman" w:cs="Times New Roman"/>
+                      <w:lang w:eastAsia="en-US"/>
+                    </w:rPr>
+                    <w:t>.</w:t>
+                  </w:r>
+                </w:p>
+                <w:p>
+                  <w:pPr>
+                    <w:rPr>
+                      <w:rFonts w:ascii="Times New Roman" w:hAnsi="Times New Roman" w:cs="Times New Roman"/>
+                    </w:rPr>
+                  </w:pPr>
+                </w:p>
+              </w:tc>
+              <w:tc>
+                <w:tcPr>
+                  <w:tcW w:w="4213" w:type="dxa"/>
+                </w:tcPr>
+                <w:p>
+                  <w:pPr>
+                    <w:pStyle w:val="ListParagraph"/>
+                    <w:ind w:left="360"/>
+                    <w:rPr>
+                      <w:rFonts w:ascii="Cambria" w:eastAsiaTheme="minorHAnsi" w:hAnsi="Cambria" w:cs="Cambria"/>
+                      <w:lang w:eastAsia="en-US"/>
+                    </w:rPr>
+                  </w:pPr>
+                </w:p>
+                <w:p>
+                  <w:pPr>
+                    <w:pStyle w:val="ListParagraph"/>
+                    <w:ind w:left="360"/>
+                    <w:rPr>
+                      <w:rFonts w:ascii="Cambria" w:eastAsiaTheme="minorHAnsi" w:hAnsi="Cambria" w:cs="Cambria"/>
+                      <w:lang w:eastAsia="en-US"/>
+                    </w:rPr>
+                  </w:pPr>
+                  <w:r>
+                    <w:rPr>
+                      <w:rFonts w:ascii="Cambria" w:eastAsiaTheme="minorHAnsi" w:hAnsi="Cambria" w:cs="Cambria"/>
+                      <w:lang w:eastAsia="en-US"/>
+                    </w:rPr>
+                    <w:t xml:space="preserve">Show </w:t>
+                  </w:r>
+                  <w:r>
+                    <w:rPr>
+                      <w:rFonts w:ascii="Cambria" w:eastAsiaTheme="minorHAnsi" w:hAnsi="Cambria" w:cs="Cambria"/>
+                      <w:b/>
+                      <w:lang w:eastAsia="en-US"/>
+                    </w:rPr>
+                    <w:t>“</w:t>
+                  </w:r>
+                  <w:proofErr w:type="spellStart"/>
+                  <w:r>
+                    <w:rPr>
+                      <w:rFonts w:ascii="Cambria" w:eastAsiaTheme="minorHAnsi" w:hAnsi="Cambria" w:cs="Cambria"/>
+                      <w:b/>
+                      <w:lang w:eastAsia="en-US"/>
+                    </w:rPr>
+                    <w:t>Nhập</w:t>
+                  </w:r>
+                  <w:proofErr w:type="spellEnd"/>
+                  <w:r>
+                    <w:rPr>
+                      <w:rFonts w:ascii="Cambria" w:eastAsiaTheme="minorHAnsi" w:hAnsi="Cambria" w:cs="Cambria"/>
+                      <w:b/>
+                      <w:lang w:eastAsia="en-US"/>
+                    </w:rPr>
+                    <w:t xml:space="preserve"> </w:t>
+                  </w:r>
+                  <w:proofErr w:type="spellStart"/>
+                  <w:r>
+                    <w:rPr>
+                      <w:rFonts w:ascii="Cambria" w:eastAsiaTheme="minorHAnsi" w:hAnsi="Cambria" w:cs="Cambria"/>
+                      <w:b/>
+                      <w:lang w:eastAsia="en-US"/>
+                    </w:rPr>
+                    <w:t>từ</w:t>
+                  </w:r>
+                  <w:proofErr w:type="spellEnd"/>
+                  <w:r>
+                    <w:rPr>
+                      <w:rFonts w:ascii="Cambria" w:eastAsiaTheme="minorHAnsi" w:hAnsi="Cambria" w:cs="Cambria"/>
+                      <w:b/>
+                      <w:lang w:eastAsia="en-US"/>
+                    </w:rPr>
+                    <w:t xml:space="preserve"> excel”</w:t>
+                  </w:r>
+                  <w:r>
+                    <w:rPr>
+                      <w:rFonts w:ascii="Cambria" w:eastAsiaTheme="minorHAnsi" w:hAnsi="Cambria" w:cs="Cambria"/>
+                      <w:lang w:eastAsia="en-US"/>
+                    </w:rPr>
+                    <w:t xml:space="preserve"> page with 2 buttons:</w:t>
+                  </w:r>
+                </w:p>
+                <w:p>
+                  <w:pPr>
+                    <w:pStyle w:val="ListParagraph"/>
+                    <w:numPr>
+                      <w:ilvl w:val="1"/>
+                      <w:numId w:val="35"/>
+                    </w:numPr>
+                    <w:rPr>
+                      <w:rFonts w:ascii="Cambria" w:eastAsiaTheme="minorHAnsi" w:hAnsi="Cambria" w:cs="Cambria"/>
+                      <w:lang w:eastAsia="en-US"/>
+                    </w:rPr>
+                  </w:pPr>
+                  <w:r>
+                    <w:rPr>
+                      <w:rFonts w:ascii="Cambria" w:eastAsiaTheme="minorHAnsi" w:hAnsi="Cambria" w:cs="Cambria"/>
+                      <w:lang w:eastAsia="en-US"/>
+                    </w:rPr>
+                    <w:t xml:space="preserve"> </w:t>
+                  </w:r>
+                  <w:r>
+                    <w:rPr>
+                      <w:rFonts w:ascii="Cambria" w:eastAsiaTheme="minorHAnsi" w:hAnsi="Cambria" w:cs="Cambria"/>
+                      <w:lang w:eastAsia="en-US"/>
+                    </w:rPr>
+                    <w:t>“</w:t>
+                  </w:r>
+                  <w:proofErr w:type="spellStart"/>
+                  <w:r>
+                    <w:rPr>
+                      <w:rFonts w:ascii="Cambria" w:eastAsiaTheme="minorHAnsi" w:hAnsi="Cambria" w:cs="Cambria"/>
+                      <w:b/>
+                      <w:lang w:eastAsia="en-US"/>
+                    </w:rPr>
+                    <w:t>Chọn</w:t>
+                  </w:r>
+                  <w:proofErr w:type="spellEnd"/>
+                  <w:r>
+                    <w:rPr>
+                      <w:rFonts w:ascii="Cambria" w:eastAsiaTheme="minorHAnsi" w:hAnsi="Cambria" w:cs="Cambria"/>
+                      <w:b/>
+                      <w:lang w:eastAsia="en-US"/>
+                    </w:rPr>
+                    <w:t xml:space="preserve"> file</w:t>
+                  </w:r>
+                  <w:r>
+                    <w:rPr>
+                      <w:rFonts w:ascii="Cambria" w:eastAsiaTheme="minorHAnsi" w:hAnsi="Cambria" w:cs="Cambria"/>
+                      <w:lang w:eastAsia="en-US"/>
+                    </w:rPr>
+                    <w:t>”</w:t>
+                  </w:r>
+                  <w:r>
+                    <w:rPr>
+                      <w:rFonts w:ascii="Cambria" w:eastAsiaTheme="minorHAnsi" w:hAnsi="Cambria" w:cs="Cambria"/>
+                      <w:lang w:eastAsia="en-US"/>
+                    </w:rPr>
+                    <w:t xml:space="preserve"> button</w:t>
+                  </w:r>
+                  <w:r>
+                    <w:rPr>
+                      <w:rFonts w:ascii="Cambria" w:eastAsiaTheme="minorHAnsi" w:hAnsi="Cambria" w:cs="Cambria"/>
+                      <w:lang w:eastAsia="en-US"/>
+                    </w:rPr>
+                    <w:t>.</w:t>
+                  </w:r>
+                </w:p>
+                <w:p>
+                  <w:pPr>
+                    <w:pStyle w:val="ListParagraph"/>
+                    <w:numPr>
+                      <w:ilvl w:val="1"/>
+                      <w:numId w:val="35"/>
+                    </w:numPr>
+                    <w:rPr>
+                      <w:rFonts w:ascii="Cambria" w:eastAsiaTheme="minorHAnsi" w:hAnsi="Cambria" w:cs="Cambria"/>
+                      <w:lang w:eastAsia="en-US"/>
+                    </w:rPr>
+                  </w:pPr>
+                  <w:r>
+                    <w:rPr>
+                      <w:rFonts w:ascii="Cambria" w:eastAsiaTheme="minorHAnsi" w:hAnsi="Cambria" w:cs="Cambria"/>
+                      <w:lang w:eastAsia="en-US"/>
+                    </w:rPr>
+                    <w:t>“</w:t>
+                  </w:r>
+                  <w:proofErr w:type="spellStart"/>
+                  <w:r>
+                    <w:rPr>
+                      <w:rFonts w:ascii="Cambria" w:eastAsiaTheme="minorHAnsi" w:hAnsi="Cambria" w:cs="Cambria"/>
+                      <w:b/>
+                      <w:lang w:eastAsia="en-US"/>
+                    </w:rPr>
+                    <w:t>Tải</w:t>
+                  </w:r>
+                  <w:proofErr w:type="spellEnd"/>
+                  <w:r>
+                    <w:rPr>
+                      <w:rFonts w:ascii="Cambria" w:eastAsiaTheme="minorHAnsi" w:hAnsi="Cambria" w:cs="Cambria"/>
+                      <w:b/>
+                      <w:lang w:eastAsia="en-US"/>
+                    </w:rPr>
+                    <w:t xml:space="preserve"> </w:t>
+                  </w:r>
+                  <w:proofErr w:type="spellStart"/>
+                  <w:r>
+                    <w:rPr>
+                      <w:rFonts w:ascii="Cambria" w:eastAsiaTheme="minorHAnsi" w:hAnsi="Cambria" w:cs="Cambria"/>
+                      <w:b/>
+                      <w:lang w:eastAsia="en-US"/>
+                    </w:rPr>
+                    <w:t>lên</w:t>
+                  </w:r>
+                  <w:proofErr w:type="spellEnd"/>
+                  <w:r>
+                    <w:rPr>
+                      <w:rFonts w:ascii="Cambria" w:eastAsiaTheme="minorHAnsi" w:hAnsi="Cambria" w:cs="Cambria"/>
+                      <w:lang w:eastAsia="en-US"/>
+                    </w:rPr>
+                    <w:t>”</w:t>
+                  </w:r>
+                  <w:r>
+                    <w:rPr>
+                      <w:rFonts w:ascii="Cambria" w:eastAsiaTheme="minorHAnsi" w:hAnsi="Cambria" w:cs="Cambria"/>
+                      <w:lang w:eastAsia="en-US"/>
+                    </w:rPr>
+                    <w:t xml:space="preserve"> button</w:t>
+                  </w:r>
+                  <w:r>
+                    <w:rPr>
+                      <w:rFonts w:ascii="Cambria" w:eastAsiaTheme="minorHAnsi" w:hAnsi="Cambria" w:cs="Cambria"/>
+                      <w:lang w:eastAsia="en-US"/>
+                    </w:rPr>
+                    <w:t>.</w:t>
+                  </w:r>
+                </w:p>
+              </w:tc>
+            </w:tr>
+            <w:tr>
+              <w:tc>
+                <w:tcPr>
+                  <w:tcW w:w="690" w:type="dxa"/>
+                </w:tcPr>
+                <w:p>
+                  <w:pPr>
+                    <w:jc w:val="center"/>
+                    <w:rPr>
+                      <w:rFonts w:ascii="Times New Roman" w:hAnsi="Times New Roman" w:cs="Times New Roman"/>
+                    </w:rPr>
+                  </w:pPr>
+                  <w:r>
+                    <w:rPr>
+                      <w:rFonts w:ascii="Times New Roman" w:hAnsi="Times New Roman" w:cs="Times New Roman"/>
+                    </w:rPr>
+                    <w:t>2</w:t>
+                  </w:r>
+                </w:p>
+              </w:tc>
+              <w:tc>
+                <w:tcPr>
+                  <w:tcW w:w="3780" w:type="dxa"/>
+                </w:tcPr>
+                <w:p>
+                  <w:pPr>
+                    <w:rPr>
+                      <w:rFonts w:ascii="Times New Roman" w:hAnsi="Times New Roman" w:cs="Times New Roman"/>
+                    </w:rPr>
+                  </w:pPr>
+                  <w:r>
+                    <w:rPr>
+                      <w:rFonts w:ascii="Times New Roman" w:hAnsi="Times New Roman" w:cs="Times New Roman"/>
+                    </w:rPr>
+                    <w:t xml:space="preserve">From </w:t>
+                  </w:r>
+                  <w:r>
+                    <w:rPr>
+                      <w:rFonts w:ascii="Cambria" w:eastAsiaTheme="minorHAnsi" w:hAnsi="Cambria" w:cs="Cambria"/>
+                      <w:b/>
+                      <w:lang w:eastAsia="en-US"/>
+                    </w:rPr>
+                    <w:t>“</w:t>
+                  </w:r>
+                  <w:proofErr w:type="spellStart"/>
+                  <w:r>
+                    <w:rPr>
+                      <w:rFonts w:ascii="Cambria" w:eastAsiaTheme="minorHAnsi" w:hAnsi="Cambria" w:cs="Cambria"/>
+                      <w:b/>
+                      <w:lang w:eastAsia="en-US"/>
+                    </w:rPr>
+                    <w:t>Nhập</w:t>
+                  </w:r>
+                  <w:proofErr w:type="spellEnd"/>
+                  <w:r>
+                    <w:rPr>
+                      <w:rFonts w:ascii="Cambria" w:eastAsiaTheme="minorHAnsi" w:hAnsi="Cambria" w:cs="Cambria"/>
+                      <w:b/>
+                      <w:lang w:eastAsia="en-US"/>
+                    </w:rPr>
+                    <w:t xml:space="preserve"> </w:t>
+                  </w:r>
+                  <w:proofErr w:type="spellStart"/>
+                  <w:r>
+                    <w:rPr>
+                      <w:rFonts w:ascii="Cambria" w:eastAsiaTheme="minorHAnsi" w:hAnsi="Cambria" w:cs="Cambria"/>
+                      <w:b/>
+                      <w:lang w:eastAsia="en-US"/>
+                    </w:rPr>
+                    <w:t>từ</w:t>
+                  </w:r>
+                  <w:proofErr w:type="spellEnd"/>
+                  <w:r>
+                    <w:rPr>
+                      <w:rFonts w:ascii="Cambria" w:eastAsiaTheme="minorHAnsi" w:hAnsi="Cambria" w:cs="Cambria"/>
+                      <w:b/>
+                      <w:lang w:eastAsia="en-US"/>
+                    </w:rPr>
+                    <w:t xml:space="preserve"> excel”</w:t>
+                  </w:r>
+                  <w:r>
+                    <w:rPr>
+                      <w:rFonts w:ascii="Times New Roman" w:hAnsi="Times New Roman" w:cs="Times New Roman"/>
+                    </w:rPr>
+                    <w:t xml:space="preserve"> page, staff clicks “</w:t>
+                  </w:r>
+                  <w:proofErr w:type="spellStart"/>
+                  <w:r>
+                    <w:rPr>
+                      <w:rFonts w:ascii="Cambria" w:eastAsiaTheme="minorHAnsi" w:hAnsi="Cambria" w:cs="Cambria"/>
+                      <w:b/>
+                      <w:lang w:eastAsia="en-US"/>
+                    </w:rPr>
+                    <w:t>Chọn</w:t>
+                  </w:r>
+                  <w:proofErr w:type="spellEnd"/>
+                  <w:r>
+                    <w:rPr>
+                      <w:rFonts w:ascii="Cambria" w:eastAsiaTheme="minorHAnsi" w:hAnsi="Cambria" w:cs="Cambria"/>
+                      <w:b/>
+                      <w:lang w:eastAsia="en-US"/>
+                    </w:rPr>
+                    <w:t xml:space="preserve"> file</w:t>
+                  </w:r>
+                  <w:r>
+                    <w:rPr>
+                      <w:rFonts w:ascii="Times New Roman" w:hAnsi="Times New Roman" w:cs="Times New Roman"/>
+                    </w:rPr>
+                    <w:t>”</w:t>
+                  </w:r>
+                  <w:r>
+                    <w:rPr>
+                      <w:rFonts w:ascii="Times New Roman" w:hAnsi="Times New Roman" w:cs="Times New Roman"/>
+                    </w:rPr>
+                    <w:t xml:space="preserve"> button</w:t>
+                  </w:r>
+                  <w:r>
+                    <w:rPr>
+                      <w:rFonts w:ascii="Times New Roman" w:hAnsi="Times New Roman" w:cs="Times New Roman"/>
+                    </w:rPr>
+                    <w:t>,</w:t>
+                  </w:r>
+                  <w:r>
+                    <w:rPr>
+                      <w:rFonts w:ascii="Times New Roman" w:hAnsi="Times New Roman" w:cs="Times New Roman"/>
+                    </w:rPr>
+                    <w:t xml:space="preserve"> then click</w:t>
+                  </w:r>
+                  <w:r>
+                    <w:rPr>
+                      <w:rFonts w:ascii="Times New Roman" w:hAnsi="Times New Roman" w:cs="Times New Roman"/>
+                    </w:rPr>
+                    <w:t>s</w:t>
+                  </w:r>
+                  <w:r>
+                    <w:rPr>
+                      <w:rFonts w:ascii="Times New Roman" w:hAnsi="Times New Roman" w:cs="Times New Roman"/>
+                    </w:rPr>
+                    <w:t xml:space="preserve"> “</w:t>
+                  </w:r>
+                  <w:proofErr w:type="spellStart"/>
+                  <w:r>
+                    <w:rPr>
+                      <w:rFonts w:ascii="Times New Roman" w:hAnsi="Times New Roman" w:cs="Times New Roman"/>
+                      <w:b/>
+                    </w:rPr>
+                    <w:t>Mở</w:t>
+                  </w:r>
+                  <w:proofErr w:type="spellEnd"/>
+                  <w:r>
+                    <w:rPr>
+                      <w:rFonts w:ascii="Times New Roman" w:hAnsi="Times New Roman" w:cs="Times New Roman"/>
+                    </w:rPr>
+                    <w:t>”</w:t>
+                  </w:r>
+                  <w:r>
+                    <w:rPr>
+                      <w:rFonts w:ascii="Times New Roman" w:hAnsi="Times New Roman" w:cs="Times New Roman"/>
+                    </w:rPr>
+                    <w:t>.</w:t>
+                  </w:r>
+                </w:p>
+                <w:p>
+                  <w:pPr>
+                    <w:rPr>
+                      <w:rFonts w:ascii="Times New Roman" w:hAnsi="Times New Roman" w:cs="Times New Roman"/>
+                    </w:rPr>
+                  </w:pPr>
+                </w:p>
+              </w:tc>
+              <w:tc>
+                <w:tcPr>
+                  <w:tcW w:w="4213" w:type="dxa"/>
+                </w:tcPr>
+                <w:p>
+                  <w:pPr>
+                    <w:rPr>
+                      <w:rFonts w:ascii="Cambria" w:eastAsiaTheme="minorHAnsi" w:hAnsi="Cambria" w:cs="Cambria"/>
+                      <w:szCs w:val="24"/>
+                      <w:lang w:eastAsia="en-US"/>
+                    </w:rPr>
+                  </w:pPr>
+                </w:p>
+                <w:p>
+                  <w:pPr>
+                    <w:rPr>
+                      <w:rFonts w:ascii="Cambria" w:eastAsiaTheme="minorHAnsi" w:hAnsi="Cambria" w:cs="Cambria"/>
+                      <w:szCs w:val="24"/>
+                      <w:lang w:eastAsia="en-US"/>
+                    </w:rPr>
+                  </w:pPr>
+                </w:p>
+                <w:p>
+                  <w:pPr>
+                    <w:rPr>
+                      <w:rFonts w:ascii="Times New Roman" w:hAnsi="Times New Roman" w:cs="Times New Roman"/>
+                    </w:rPr>
+                  </w:pPr>
+                  <w:r>
+                    <w:rPr>
+                      <w:rFonts w:ascii="Cambria" w:eastAsiaTheme="minorHAnsi" w:hAnsi="Cambria" w:cs="Cambria"/>
+                      <w:szCs w:val="24"/>
+                      <w:lang w:eastAsia="en-US"/>
+                    </w:rPr>
+                    <w:t>S</w:t>
+                  </w:r>
+                  <w:r>
+                    <w:rPr>
+                      <w:rFonts w:ascii="Cambria" w:eastAsiaTheme="minorHAnsi" w:hAnsi="Cambria" w:cs="Cambria"/>
+                      <w:szCs w:val="24"/>
+                      <w:lang w:eastAsia="en-US"/>
+                    </w:rPr>
+                    <w:t>ystem will get</w:t>
+                  </w:r>
+                  <w:r>
+                    <w:rPr>
+                      <w:rFonts w:ascii="Cambria" w:eastAsiaTheme="minorHAnsi" w:hAnsi="Cambria" w:cs="Cambria"/>
+                      <w:szCs w:val="24"/>
+                      <w:lang w:eastAsia="en-US"/>
+                    </w:rPr>
+                    <w:t xml:space="preserve"> file</w:t>
+                  </w:r>
+                  <w:r>
+                    <w:rPr>
+                      <w:rFonts w:ascii="Cambria" w:eastAsiaTheme="minorHAnsi" w:hAnsi="Cambria" w:cs="Cambria"/>
+                      <w:szCs w:val="24"/>
+                      <w:lang w:eastAsia="en-US"/>
+                    </w:rPr>
+                    <w:t xml:space="preserve"> path</w:t>
+                  </w:r>
+                  <w:r>
+                    <w:rPr>
+                      <w:rFonts w:ascii="Cambria" w:eastAsiaTheme="minorHAnsi" w:hAnsi="Cambria" w:cs="Cambria"/>
+                      <w:szCs w:val="24"/>
+                      <w:lang w:eastAsia="en-US"/>
+                    </w:rPr>
+                    <w:t xml:space="preserve"> and show on text box.</w:t>
+                  </w:r>
+                </w:p>
+              </w:tc>
+            </w:tr>
+            <w:tr>
+              <w:trPr>
+                <w:trHeight w:val="458"/>
+              </w:trPr>
+              <w:tc>
+                <w:tcPr>
+                  <w:tcW w:w="690" w:type="dxa"/>
+                </w:tcPr>
+                <w:p>
+                  <w:pPr>
+                    <w:jc w:val="center"/>
+                    <w:rPr>
+                      <w:rFonts w:ascii="Times New Roman" w:hAnsi="Times New Roman" w:cs="Times New Roman"/>
+                    </w:rPr>
+                  </w:pPr>
+                  <w:r>
+                    <w:rPr>
+                      <w:rFonts w:ascii="Times New Roman" w:hAnsi="Times New Roman" w:cs="Times New Roman"/>
+                    </w:rPr>
+                    <w:t>3</w:t>
+                  </w:r>
+                </w:p>
+              </w:tc>
+              <w:tc>
+                <w:tcPr>
+                  <w:tcW w:w="3780" w:type="dxa"/>
+                </w:tcPr>
+                <w:p>
+                  <w:pPr>
+                    <w:rPr>
+                      <w:rFonts w:ascii="Times New Roman" w:hAnsi="Times New Roman" w:cs="Times New Roman"/>
+                    </w:rPr>
+                  </w:pPr>
+                  <w:r>
+                    <w:rPr>
+                      <w:rFonts w:ascii="Times New Roman" w:hAnsi="Times New Roman" w:cs="Times New Roman"/>
+                    </w:rPr>
+                    <w:t>Staff click “</w:t>
+                  </w:r>
+                  <w:proofErr w:type="spellStart"/>
+                  <w:r>
+                    <w:rPr>
+                      <w:rFonts w:ascii="Times New Roman" w:hAnsi="Times New Roman" w:cs="Times New Roman"/>
+                      <w:b/>
+                    </w:rPr>
+                    <w:t>Tải</w:t>
+                  </w:r>
+                  <w:proofErr w:type="spellEnd"/>
+                  <w:r>
+                    <w:rPr>
+                      <w:rFonts w:ascii="Times New Roman" w:hAnsi="Times New Roman" w:cs="Times New Roman"/>
+                      <w:b/>
+                    </w:rPr>
+                    <w:t xml:space="preserve"> </w:t>
+                  </w:r>
+                  <w:proofErr w:type="spellStart"/>
+                  <w:r>
+                    <w:rPr>
+                      <w:rFonts w:ascii="Times New Roman" w:hAnsi="Times New Roman" w:cs="Times New Roman"/>
+                      <w:b/>
+                    </w:rPr>
+                    <w:t>lên</w:t>
+                  </w:r>
+                  <w:proofErr w:type="spellEnd"/>
+                  <w:r>
+                    <w:rPr>
+                      <w:rFonts w:ascii="Times New Roman" w:hAnsi="Times New Roman" w:cs="Times New Roman"/>
+                    </w:rPr>
+                    <w:t>” button</w:t>
+                  </w:r>
+                </w:p>
+              </w:tc>
+              <w:tc>
+                <w:tcPr>
+                  <w:tcW w:w="4213" w:type="dxa"/>
+                </w:tcPr>
+                <w:p>
+                  <w:pPr>
+                    <w:pStyle w:val="ListParagraph"/>
+                    <w:ind w:left="360"/>
+                    <w:rPr>
+                      <w:rFonts w:ascii="Cambria" w:eastAsiaTheme="minorHAnsi" w:hAnsi="Cambria" w:cs="Cambria"/>
+                      <w:szCs w:val="24"/>
+                      <w:lang w:eastAsia="en-US"/>
+                    </w:rPr>
+                  </w:pPr>
+                </w:p>
+                <w:p>
+                  <w:pPr>
+                    <w:pStyle w:val="ListParagraph"/>
+                    <w:ind w:left="360"/>
+                    <w:rPr>
+                      <w:rFonts w:ascii="Cambria" w:eastAsiaTheme="minorHAnsi" w:hAnsi="Cambria" w:cs="Cambria"/>
+                      <w:szCs w:val="24"/>
+                      <w:lang w:eastAsia="en-US"/>
+                    </w:rPr>
+                  </w:pPr>
+                  <w:r>
+                    <w:rPr>
+                      <w:rFonts w:ascii="Cambria" w:eastAsiaTheme="minorHAnsi" w:hAnsi="Cambria" w:cs="Cambria"/>
+                      <w:szCs w:val="24"/>
+                      <w:lang w:eastAsia="en-US"/>
+                    </w:rPr>
+                    <w:t>File is uploaded to server, then redirect</w:t>
+                  </w:r>
+                  <w:r>
+                    <w:rPr>
+                      <w:rFonts w:ascii="Cambria" w:eastAsiaTheme="minorHAnsi" w:hAnsi="Cambria" w:cs="Cambria"/>
+                      <w:szCs w:val="24"/>
+                      <w:lang w:eastAsia="en-US"/>
+                    </w:rPr>
+                    <w:t xml:space="preserve"> back</w:t>
+                  </w:r>
+                  <w:r>
+                    <w:rPr>
+                      <w:rFonts w:ascii="Cambria" w:eastAsiaTheme="minorHAnsi" w:hAnsi="Cambria" w:cs="Cambria"/>
+                      <w:szCs w:val="24"/>
+                      <w:lang w:eastAsia="en-US"/>
+                    </w:rPr>
+                    <w:t xml:space="preserve"> to </w:t>
+                  </w:r>
+                  <w:r>
+                    <w:rPr>
+                      <w:rFonts w:ascii="Cambria" w:eastAsiaTheme="minorHAnsi" w:hAnsi="Cambria" w:cs="Cambria"/>
+                      <w:b/>
+                      <w:lang w:eastAsia="en-US"/>
+                    </w:rPr>
+                    <w:t>“</w:t>
+                  </w:r>
+                  <w:proofErr w:type="spellStart"/>
+                  <w:r>
+                    <w:rPr>
+                      <w:rFonts w:ascii="Cambria" w:eastAsiaTheme="minorHAnsi" w:hAnsi="Cambria" w:cs="Cambria"/>
+                      <w:b/>
+                      <w:lang w:eastAsia="en-US"/>
+                    </w:rPr>
+                    <w:t>Nhập</w:t>
+                  </w:r>
+                  <w:proofErr w:type="spellEnd"/>
+                  <w:r>
+                    <w:rPr>
+                      <w:rFonts w:ascii="Cambria" w:eastAsiaTheme="minorHAnsi" w:hAnsi="Cambria" w:cs="Cambria"/>
+                      <w:b/>
+                      <w:lang w:eastAsia="en-US"/>
+                    </w:rPr>
+                    <w:t xml:space="preserve"> </w:t>
+                  </w:r>
+                  <w:proofErr w:type="spellStart"/>
+                  <w:r>
+                    <w:rPr>
+                      <w:rFonts w:ascii="Cambria" w:eastAsiaTheme="minorHAnsi" w:hAnsi="Cambria" w:cs="Cambria"/>
+                      <w:b/>
+                      <w:lang w:eastAsia="en-US"/>
+                    </w:rPr>
+                    <w:t>từ</w:t>
+                  </w:r>
+                  <w:proofErr w:type="spellEnd"/>
+                  <w:r>
+                    <w:rPr>
+                      <w:rFonts w:ascii="Cambria" w:eastAsiaTheme="minorHAnsi" w:hAnsi="Cambria" w:cs="Cambria"/>
+                      <w:b/>
+                      <w:lang w:eastAsia="en-US"/>
+                    </w:rPr>
+                    <w:t xml:space="preserve"> excel”</w:t>
+                  </w:r>
+                  <w:r>
+                    <w:rPr>
+                      <w:rFonts w:ascii="Cambria" w:eastAsiaTheme="minorHAnsi" w:hAnsi="Cambria" w:cs="Cambria"/>
+                      <w:szCs w:val="24"/>
+                      <w:lang w:eastAsia="en-US"/>
+                    </w:rPr>
+                    <w:t xml:space="preserve"> </w:t>
+                  </w:r>
+                  <w:r>
+                    <w:rPr>
+                      <w:rFonts w:ascii="Cambria" w:eastAsiaTheme="minorHAnsi" w:hAnsi="Cambria" w:cs="Cambria"/>
+                      <w:szCs w:val="24"/>
+                      <w:lang w:eastAsia="en-US"/>
+                    </w:rPr>
+                    <w:t>p</w:t>
+                  </w:r>
+                  <w:r>
+                    <w:rPr>
+                      <w:rFonts w:ascii="Cambria" w:eastAsiaTheme="minorHAnsi" w:hAnsi="Cambria" w:cs="Cambria"/>
+                      <w:szCs w:val="24"/>
+                      <w:lang w:eastAsia="en-US"/>
+                    </w:rPr>
+                    <w:t>age, contains:</w:t>
+                  </w:r>
+                </w:p>
+                <w:p>
+                  <w:pPr>
+                    <w:pStyle w:val="ListParagraph"/>
+                    <w:numPr>
+                      <w:ilvl w:val="1"/>
+                      <w:numId w:val="36"/>
+                    </w:numPr>
+                    <w:rPr>
+                      <w:rFonts w:ascii="Cambria" w:eastAsiaTheme="minorHAnsi" w:hAnsi="Cambria" w:cs="Cambria"/>
+                      <w:szCs w:val="24"/>
+                      <w:lang w:eastAsia="en-US"/>
+                    </w:rPr>
+                  </w:pPr>
+                  <w:r>
+                    <w:rPr>
+                      <w:rFonts w:ascii="Times New Roman" w:hAnsi="Times New Roman" w:cs="Times New Roman"/>
+                    </w:rPr>
+                    <w:t>A</w:t>
+                  </w:r>
+                  <w:r>
+                    <w:rPr>
+                      <w:rFonts w:ascii="Times New Roman" w:hAnsi="Times New Roman" w:cs="Times New Roman"/>
+                    </w:rPr>
+                    <w:t xml:space="preserve"> </w:t>
+                  </w:r>
+                  <w:r>
+                    <w:rPr>
+                      <w:rFonts w:ascii="Times New Roman" w:hAnsi="Times New Roman" w:cs="Times New Roman"/>
+                    </w:rPr>
+                    <w:t>4</w:t>
+                  </w:r>
+                  <w:r>
+                    <w:rPr>
+                      <w:rFonts w:ascii="Times New Roman" w:hAnsi="Times New Roman" w:cs="Times New Roman"/>
+                    </w:rPr>
+                    <w:t>-columns</w:t>
+                  </w:r>
+                  <w:r>
+                    <w:rPr>
+                      <w:rFonts w:ascii="Times New Roman" w:hAnsi="Times New Roman" w:cs="Times New Roman"/>
+                    </w:rPr>
+                    <w:t xml:space="preserve"> table show detail of product in excel file.</w:t>
+                  </w:r>
+                  <w:r>
+                    <w:rPr>
+                      <w:rFonts w:ascii="Times New Roman" w:hAnsi="Times New Roman" w:cs="Times New Roman"/>
+                    </w:rPr>
+                    <w:t xml:space="preserve"> Column header includes:</w:t>
+                  </w:r>
+                </w:p>
+                <w:p>
+                  <w:pPr>
+                    <w:pStyle w:val="ListParagraph"/>
+                    <w:numPr>
+                      <w:ilvl w:val="2"/>
+                      <w:numId w:val="36"/>
+                    </w:numPr>
+                    <w:rPr>
+                      <w:rFonts w:ascii="Cambria" w:eastAsiaTheme="minorHAnsi" w:hAnsi="Cambria" w:cs="Cambria"/>
+                      <w:szCs w:val="24"/>
+                      <w:lang w:eastAsia="en-US"/>
+                    </w:rPr>
+                  </w:pPr>
+                  <w:r>
+                    <w:rPr>
+                      <w:rFonts w:ascii="Times New Roman" w:hAnsi="Times New Roman" w:cs="Times New Roman"/>
+                    </w:rPr>
+                    <w:t>“</w:t>
+                  </w:r>
+                  <w:r>
+                    <w:rPr>
+                      <w:rFonts w:ascii="Times New Roman" w:hAnsi="Times New Roman" w:cs="Times New Roman"/>
+                      <w:b/>
+                    </w:rPr>
+                    <w:t>STT</w:t>
+                  </w:r>
+                  <w:r>
+                    <w:rPr>
+                      <w:rFonts w:ascii="Times New Roman" w:hAnsi="Times New Roman" w:cs="Times New Roman"/>
+                    </w:rPr>
+                    <w:t>” label</w:t>
+                  </w:r>
+                  <w:r>
+                    <w:rPr>
+                      <w:rFonts w:ascii="Times New Roman" w:hAnsi="Times New Roman" w:cs="Times New Roman"/>
+                    </w:rPr>
+                    <w:t>.</w:t>
+                  </w:r>
+                  <w:r>
+                    <w:rPr>
+                      <w:rFonts w:ascii="Times New Roman" w:hAnsi="Times New Roman" w:cs="Times New Roman"/>
+                    </w:rPr>
+                    <w:t xml:space="preserve"> </w:t>
+                  </w:r>
+                </w:p>
+                <w:p>
+                  <w:pPr>
+                    <w:pStyle w:val="ListParagraph"/>
+                    <w:numPr>
+                      <w:ilvl w:val="2"/>
+                      <w:numId w:val="36"/>
+                    </w:numPr>
+                    <w:rPr>
+                      <w:rFonts w:ascii="Cambria" w:eastAsiaTheme="minorHAnsi" w:hAnsi="Cambria" w:cs="Cambria"/>
+                      <w:szCs w:val="24"/>
+                      <w:lang w:eastAsia="en-US"/>
+                    </w:rPr>
+                  </w:pPr>
+                  <w:r>
+                    <w:rPr>
+                      <w:rFonts w:ascii="Times New Roman" w:hAnsi="Times New Roman" w:cs="Times New Roman"/>
+                    </w:rPr>
+                    <w:t>“</w:t>
+                  </w:r>
+                  <w:proofErr w:type="spellStart"/>
+                  <w:r>
+                    <w:rPr>
+                      <w:rFonts w:ascii="Times New Roman" w:hAnsi="Times New Roman" w:cs="Times New Roman"/>
+                      <w:b/>
+                    </w:rPr>
+                    <w:t>Tên</w:t>
+                  </w:r>
+                  <w:proofErr w:type="spellEnd"/>
+                  <w:r>
+                    <w:rPr>
+                      <w:rFonts w:ascii="Times New Roman" w:hAnsi="Times New Roman" w:cs="Times New Roman"/>
+                      <w:b/>
+                    </w:rPr>
+                    <w:t xml:space="preserve"> </w:t>
+                  </w:r>
+                  <w:proofErr w:type="spellStart"/>
+                  <w:r>
+                    <w:rPr>
+                      <w:rFonts w:ascii="Times New Roman" w:hAnsi="Times New Roman" w:cs="Times New Roman"/>
+                      <w:b/>
+                    </w:rPr>
+                    <w:t>sản</w:t>
+                  </w:r>
+                  <w:proofErr w:type="spellEnd"/>
+                  <w:r>
+                    <w:rPr>
+                      <w:rFonts w:ascii="Times New Roman" w:hAnsi="Times New Roman" w:cs="Times New Roman"/>
+                      <w:b/>
+                    </w:rPr>
+                    <w:t xml:space="preserve"> </w:t>
+                  </w:r>
+                  <w:proofErr w:type="spellStart"/>
+                  <w:r>
+                    <w:rPr>
+                      <w:rFonts w:ascii="Times New Roman" w:hAnsi="Times New Roman" w:cs="Times New Roman"/>
+                      <w:b/>
+                    </w:rPr>
+                    <w:t>phẩm</w:t>
+                  </w:r>
+                  <w:proofErr w:type="spellEnd"/>
+                  <w:r>
+                    <w:rPr>
+                      <w:rFonts w:ascii="Times New Roman" w:hAnsi="Times New Roman" w:cs="Times New Roman"/>
+                    </w:rPr>
+                    <w:t>” label</w:t>
+                  </w:r>
+                  <w:r>
+                    <w:rPr>
+                      <w:rFonts w:ascii="Times New Roman" w:hAnsi="Times New Roman" w:cs="Times New Roman"/>
+                    </w:rPr>
+                    <w:t>.</w:t>
+                  </w:r>
+                </w:p>
+                <w:p>
+                  <w:pPr>
+                    <w:pStyle w:val="ListParagraph"/>
+                    <w:numPr>
+                      <w:ilvl w:val="2"/>
+                      <w:numId w:val="36"/>
+                    </w:numPr>
+                    <w:rPr>
+                      <w:rFonts w:ascii="Cambria" w:eastAsiaTheme="minorHAnsi" w:hAnsi="Cambria" w:cs="Cambria"/>
+                      <w:szCs w:val="24"/>
+                      <w:lang w:eastAsia="en-US"/>
+                    </w:rPr>
+                  </w:pPr>
+                  <w:r>
+                    <w:rPr>
+                      <w:rFonts w:ascii="Times New Roman" w:hAnsi="Times New Roman" w:cs="Times New Roman"/>
+                    </w:rPr>
+                    <w:t>“</w:t>
+                  </w:r>
+                  <w:proofErr w:type="spellStart"/>
+                  <w:r>
+                    <w:rPr>
+                      <w:rFonts w:ascii="Times New Roman" w:hAnsi="Times New Roman" w:cs="Times New Roman"/>
+                      <w:b/>
+                    </w:rPr>
+                    <w:t>Tên</w:t>
+                  </w:r>
+                  <w:proofErr w:type="spellEnd"/>
+                  <w:r>
+                    <w:rPr>
+                      <w:rFonts w:ascii="Times New Roman" w:hAnsi="Times New Roman" w:cs="Times New Roman"/>
+                      <w:b/>
+                    </w:rPr>
+                    <w:t xml:space="preserve"> </w:t>
+                  </w:r>
+                  <w:proofErr w:type="spellStart"/>
+                  <w:r>
+                    <w:rPr>
+                      <w:rFonts w:ascii="Times New Roman" w:hAnsi="Times New Roman" w:cs="Times New Roman"/>
+                      <w:b/>
+                    </w:rPr>
+                    <w:t>chợ</w:t>
+                  </w:r>
+                  <w:proofErr w:type="spellEnd"/>
+                  <w:r>
+                    <w:rPr>
+                      <w:rFonts w:ascii="Times New Roman" w:hAnsi="Times New Roman" w:cs="Times New Roman"/>
+                    </w:rPr>
+                    <w:t>” label</w:t>
+                  </w:r>
+                  <w:r>
+                    <w:rPr>
+                      <w:rFonts w:ascii="Times New Roman" w:hAnsi="Times New Roman" w:cs="Times New Roman"/>
+                    </w:rPr>
+                    <w:t>.</w:t>
+                  </w:r>
+                </w:p>
+                <w:p>
+                  <w:pPr>
+                    <w:pStyle w:val="ListParagraph"/>
+                    <w:numPr>
+                      <w:ilvl w:val="2"/>
+                      <w:numId w:val="36"/>
+                    </w:numPr>
+                    <w:rPr>
+                      <w:rFonts w:ascii="Cambria" w:eastAsiaTheme="minorHAnsi" w:hAnsi="Cambria" w:cs="Cambria"/>
+                      <w:szCs w:val="24"/>
+                      <w:lang w:eastAsia="en-US"/>
+                    </w:rPr>
+                  </w:pPr>
+                  <w:r>
+                    <w:rPr>
+                      <w:rFonts w:ascii="Times New Roman" w:hAnsi="Times New Roman" w:cs="Times New Roman"/>
+                    </w:rPr>
+                    <w:t>“</w:t>
+                  </w:r>
+                  <w:proofErr w:type="spellStart"/>
+                  <w:proofErr w:type="gramStart"/>
+                  <w:r>
+                    <w:rPr>
+                      <w:rFonts w:ascii="Times New Roman" w:hAnsi="Times New Roman" w:cs="Times New Roman"/>
+                      <w:b/>
+                    </w:rPr>
+                    <w:t>Giá</w:t>
+                  </w:r>
+                  <w:proofErr w:type="spellEnd"/>
+                  <w:r>
+                    <w:rPr>
+                      <w:rFonts w:ascii="Times New Roman" w:hAnsi="Times New Roman" w:cs="Times New Roman"/>
+                      <w:b/>
+                    </w:rPr>
+                    <w:t>(</w:t>
+                  </w:r>
+                  <w:proofErr w:type="spellStart"/>
+                  <w:proofErr w:type="gramEnd"/>
+                  <w:r>
+                    <w:rPr>
+                      <w:rFonts w:ascii="Times New Roman" w:hAnsi="Times New Roman" w:cs="Times New Roman"/>
+                      <w:b/>
+                    </w:rPr>
+                    <w:t>Ngàn</w:t>
+                  </w:r>
+                  <w:proofErr w:type="spellEnd"/>
+                  <w:r>
+                    <w:rPr>
+                      <w:rFonts w:ascii="Times New Roman" w:hAnsi="Times New Roman" w:cs="Times New Roman"/>
+                      <w:b/>
+                    </w:rPr>
+                    <w:t xml:space="preserve"> </w:t>
+                  </w:r>
+                  <w:proofErr w:type="spellStart"/>
+                  <w:r>
+                    <w:rPr>
+                      <w:rFonts w:ascii="Times New Roman" w:hAnsi="Times New Roman" w:cs="Times New Roman"/>
+                      <w:b/>
+                    </w:rPr>
+                    <w:t>đồng</w:t>
+                  </w:r>
+                  <w:proofErr w:type="spellEnd"/>
+                  <w:r>
+                    <w:rPr>
+                      <w:rFonts w:ascii="Times New Roman" w:hAnsi="Times New Roman" w:cs="Times New Roman"/>
+                      <w:b/>
+                    </w:rPr>
+                    <w:t>)</w:t>
+                  </w:r>
+                  <w:r>
+                    <w:rPr>
+                      <w:rFonts w:ascii="Times New Roman" w:hAnsi="Times New Roman" w:cs="Times New Roman"/>
+                    </w:rPr>
+                    <w:t>” label</w:t>
+                  </w:r>
+                  <w:r>
+                    <w:rPr>
+                      <w:rFonts w:ascii="Times New Roman" w:hAnsi="Times New Roman" w:cs="Times New Roman"/>
+                    </w:rPr>
+                    <w:t>.</w:t>
+                  </w:r>
+                </w:p>
+                <w:p>
+                  <w:pPr>
+                    <w:pStyle w:val="ListParagraph"/>
+                    <w:numPr>
+                      <w:ilvl w:val="1"/>
+                      <w:numId w:val="36"/>
+                    </w:numPr>
+                    <w:rPr>
+                      <w:rFonts w:ascii="Cambria" w:eastAsiaTheme="minorHAnsi" w:hAnsi="Cambria" w:cs="Cambria"/>
+                      <w:szCs w:val="24"/>
+                      <w:lang w:eastAsia="en-US"/>
+                    </w:rPr>
+                  </w:pPr>
+                  <w:r>
+                    <w:rPr>
+                      <w:rFonts w:ascii="Times New Roman" w:hAnsi="Times New Roman" w:cs="Times New Roman"/>
+                    </w:rPr>
+                    <w:t>“</w:t>
+                  </w:r>
+                  <w:proofErr w:type="spellStart"/>
+                  <w:r>
+                    <w:rPr>
+                      <w:rFonts w:ascii="Times New Roman" w:hAnsi="Times New Roman" w:cs="Times New Roman"/>
+                      <w:b/>
+                    </w:rPr>
+                    <w:t>Lưu</w:t>
+                  </w:r>
+                  <w:proofErr w:type="spellEnd"/>
+                  <w:r>
+                    <w:rPr>
+                      <w:rFonts w:ascii="Times New Roman" w:hAnsi="Times New Roman" w:cs="Times New Roman"/>
+                    </w:rPr>
+                    <w:t>” button.</w:t>
+                  </w:r>
+                </w:p>
+                <w:p>
+                  <w:pPr>
+                    <w:pStyle w:val="ListParagraph"/>
+                    <w:numPr>
+                      <w:ilvl w:val="1"/>
+                      <w:numId w:val="36"/>
+                    </w:numPr>
+                    <w:rPr>
+                      <w:rFonts w:ascii="Cambria" w:eastAsiaTheme="minorHAnsi" w:hAnsi="Cambria" w:cs="Cambria"/>
+                      <w:szCs w:val="24"/>
+                      <w:lang w:eastAsia="en-US"/>
+                    </w:rPr>
+                  </w:pPr>
+                  <w:r>
+                    <w:rPr>
+                      <w:rFonts w:ascii="Times New Roman" w:hAnsi="Times New Roman" w:cs="Times New Roman"/>
+                    </w:rPr>
+                    <w:t>“</w:t>
+                  </w:r>
+                  <w:proofErr w:type="spellStart"/>
+                  <w:r>
+                    <w:rPr>
+                      <w:rFonts w:ascii="Times New Roman" w:hAnsi="Times New Roman" w:cs="Times New Roman"/>
+                      <w:b/>
+                    </w:rPr>
+                    <w:t>Hủy</w:t>
+                  </w:r>
+                  <w:proofErr w:type="spellEnd"/>
+                  <w:r>
+                    <w:rPr>
+                      <w:rFonts w:ascii="Times New Roman" w:hAnsi="Times New Roman" w:cs="Times New Roman"/>
+                    </w:rPr>
+                    <w:t>” button.</w:t>
+                  </w:r>
+                </w:p>
+                <w:p>
+                  <w:pPr>
+                    <w:rPr>
+                      <w:rFonts w:ascii="Cambria" w:eastAsiaTheme="minorHAnsi" w:hAnsi="Cambria" w:cs="Cambria"/>
+                      <w:szCs w:val="24"/>
+                      <w:lang w:eastAsia="en-US"/>
+                    </w:rPr>
+                  </w:pPr>
+                  <w:r>
+                    <w:rPr>
+                      <w:rFonts w:ascii="Cambria" w:eastAsiaTheme="minorHAnsi" w:hAnsi="Cambria" w:cs="Cambria"/>
+                      <w:lang w:eastAsia="en-US"/>
+                    </w:rPr>
+                    <w:t xml:space="preserve"> [Exception 1, 2, 3, 4]</w:t>
+                  </w:r>
+                </w:p>
+              </w:tc>
+            </w:tr>
+            <w:tr>
+              <w:trPr>
+                <w:trHeight w:val="431"/>
+              </w:trPr>
+              <w:tc>
+                <w:tcPr>
+                  <w:tcW w:w="690" w:type="dxa"/>
+                </w:tcPr>
+                <w:p>
+                  <w:pPr>
+                    <w:jc w:val="center"/>
+                    <w:rPr>
+                      <w:rFonts w:ascii="Times New Roman" w:hAnsi="Times New Roman" w:cs="Times New Roman"/>
+                    </w:rPr>
+                  </w:pPr>
+                  <w:r>
+                    <w:rPr>
+                      <w:rFonts w:ascii="Times New Roman" w:hAnsi="Times New Roman" w:cs="Times New Roman"/>
+                    </w:rPr>
+                    <w:t>5</w:t>
+                  </w:r>
+                </w:p>
+              </w:tc>
+              <w:tc>
+                <w:tcPr>
+                  <w:tcW w:w="3780" w:type="dxa"/>
+                </w:tcPr>
+                <w:p>
+                  <w:pPr>
+                    <w:rPr>
+                      <w:rFonts w:ascii="Times New Roman" w:hAnsi="Times New Roman" w:cs="Times New Roman"/>
+                    </w:rPr>
+                  </w:pPr>
+                  <w:r>
+                    <w:rPr>
+                      <w:rFonts w:ascii="Times New Roman" w:hAnsi="Times New Roman" w:cs="Times New Roman"/>
+                    </w:rPr>
+                    <w:t xml:space="preserve">Staff clicks </w:t>
+                  </w:r>
+                  <w:r>
+                    <w:rPr>
+                      <w:rFonts w:ascii="Times New Roman" w:hAnsi="Times New Roman" w:cs="Times New Roman"/>
+                    </w:rPr>
+                    <w:t>“</w:t>
+                  </w:r>
+                  <w:proofErr w:type="spellStart"/>
+                  <w:r>
+                    <w:rPr>
+                      <w:rFonts w:ascii="Times New Roman" w:hAnsi="Times New Roman" w:cs="Times New Roman"/>
+                      <w:b/>
+                    </w:rPr>
+                    <w:t>Lưu</w:t>
+                  </w:r>
+                  <w:proofErr w:type="spellEnd"/>
+                  <w:r>
+                    <w:rPr>
+                      <w:rFonts w:ascii="Times New Roman" w:hAnsi="Times New Roman" w:cs="Times New Roman"/>
+                    </w:rPr>
+                    <w:t>”</w:t>
+                  </w:r>
+                  <w:r>
+                    <w:rPr>
+                      <w:rFonts w:ascii="Times New Roman" w:hAnsi="Times New Roman" w:cs="Times New Roman"/>
+                    </w:rPr>
+                    <w:t xml:space="preserve"> button to save product.</w:t>
+                  </w:r>
+                  <w:r>
+                    <w:rPr>
+                      <w:rFonts w:ascii="Cambria" w:eastAsiaTheme="minorHAnsi" w:hAnsi="Cambria" w:cs="Cambria"/>
+                      <w:lang w:eastAsia="en-US"/>
+                    </w:rPr>
+                    <w:t xml:space="preserve"> [Alternative 1]</w:t>
+                  </w:r>
+                </w:p>
+              </w:tc>
+              <w:tc>
+                <w:tcPr>
+                  <w:tcW w:w="4213" w:type="dxa"/>
+                </w:tcPr>
+                <w:p>
+                  <w:pPr>
+                    <w:rPr>
+                      <w:rFonts w:ascii="Times New Roman" w:hAnsi="Times New Roman" w:cs="Times New Roman"/>
+                    </w:rPr>
+                  </w:pPr>
+                </w:p>
+                <w:p>
+                  <w:pPr>
+                    <w:rPr>
+                      <w:rFonts w:ascii="Times New Roman" w:hAnsi="Times New Roman" w:cs="Times New Roman"/>
+                    </w:rPr>
+                  </w:pPr>
+                </w:p>
+                <w:p>
+                  <w:pPr>
+                    <w:rPr>
+                      <w:rFonts w:ascii="Times New Roman" w:hAnsi="Times New Roman" w:cs="Times New Roman"/>
+                    </w:rPr>
+                  </w:pPr>
+                  <w:r>
+                    <w:rPr>
+                      <w:rFonts w:ascii="Times New Roman" w:hAnsi="Times New Roman" w:cs="Times New Roman"/>
+                    </w:rPr>
+                    <w:t>Save products into database.</w:t>
+                  </w:r>
+                  <w:r>
+                    <w:rPr>
+                      <w:rFonts w:ascii="Cambria" w:eastAsiaTheme="minorHAnsi" w:hAnsi="Cambria" w:cs="Cambria"/>
+                      <w:lang w:eastAsia="en-US"/>
+                    </w:rPr>
+                    <w:t xml:space="preserve"> </w:t>
+                  </w:r>
+                  <w:r>
+                    <w:rPr>
+                      <w:rFonts w:ascii="Cambria" w:eastAsiaTheme="minorHAnsi" w:hAnsi="Cambria" w:cs="Cambria"/>
+                      <w:lang w:eastAsia="en-US"/>
+                    </w:rPr>
+                    <w:t xml:space="preserve">[Exception </w:t>
+                  </w:r>
+                  <w:r>
+                    <w:rPr>
+                      <w:rFonts w:ascii="Cambria" w:eastAsiaTheme="minorHAnsi" w:hAnsi="Cambria" w:cs="Cambria"/>
+                      <w:lang w:eastAsia="en-US"/>
+                    </w:rPr>
+                    <w:t>5</w:t>
+                  </w:r>
+                  <w:r>
+                    <w:rPr>
+                      <w:rFonts w:ascii="Cambria" w:eastAsiaTheme="minorHAnsi" w:hAnsi="Cambria" w:cs="Cambria"/>
+                      <w:lang w:eastAsia="en-US"/>
+                    </w:rPr>
+                    <w:t>]</w:t>
+                  </w:r>
+                </w:p>
+              </w:tc>
+            </w:tr>
+          </w:tbl>
+          <w:p>
+            <w:pPr>
+              <w:rPr>
+                <w:b/>
+              </w:rPr>
+            </w:pPr>
+            <w:r>
+              <w:rPr>
+                <w:b/>
+              </w:rPr>
+              <w:t xml:space="preserve">Alternative Scenario: </w:t>
             </w:r>
           </w:p>
           <w:tbl>
@@ -866,14 +2201,6 @@
                       <w:rFonts w:ascii="Times New Roman" w:hAnsi="Times New Roman" w:cs="Times New Roman"/>
                     </w:rPr>
                   </w:pPr>
-                </w:p>
-                <w:p>
-                  <w:pPr>
-                    <w:jc w:val="center"/>
-                    <w:rPr>
-                      <w:rFonts w:ascii="Times New Roman" w:hAnsi="Times New Roman" w:cs="Times New Roman"/>
-                    </w:rPr>
-                  </w:pPr>
                   <w:r>
                     <w:rPr>
                       <w:rFonts w:ascii="Times New Roman" w:hAnsi="Times New Roman" w:cs="Times New Roman"/>
@@ -894,74 +2221,28 @@
                   </w:pPr>
                   <w:r>
                     <w:rPr>
-                      <w:rFonts w:ascii="Times New Roman" w:hAnsi="Times New Roman" w:cs="Times New Roman"/>
-                    </w:rPr>
-                    <w:t>From the staff’s page, staff clicks “</w:t>
-                  </w:r>
-                  <w:proofErr w:type="spellStart"/>
-                  <w:r>
-                    <w:rPr>
-                      <w:rFonts w:ascii="Times New Roman" w:eastAsiaTheme="minorHAnsi" w:hAnsi="Times New Roman" w:cs="Times New Roman"/>
-                      <w:b/>
-                      <w:lang w:eastAsia="en-US"/>
-                    </w:rPr>
-                    <w:t>Nhập</w:t>
-                  </w:r>
-                  <w:proofErr w:type="spellEnd"/>
-                  <w:r>
-                    <w:rPr>
-                      <w:rFonts w:ascii="Times New Roman" w:eastAsiaTheme="minorHAnsi" w:hAnsi="Times New Roman" w:cs="Times New Roman"/>
-                      <w:b/>
-                      <w:lang w:eastAsia="en-US"/>
-                    </w:rPr>
-                    <w:t xml:space="preserve"> </w:t>
-                  </w:r>
-                  <w:proofErr w:type="spellStart"/>
-                  <w:r>
-                    <w:rPr>
-                      <w:rFonts w:ascii="Times New Roman" w:eastAsiaTheme="minorHAnsi" w:hAnsi="Times New Roman" w:cs="Times New Roman"/>
-                      <w:b/>
-                      <w:lang w:eastAsia="en-US"/>
-                    </w:rPr>
-                    <w:t>từ</w:t>
-                  </w:r>
-                  <w:proofErr w:type="spellEnd"/>
-                  <w:r>
-                    <w:rPr>
-                      <w:rFonts w:ascii="Times New Roman" w:eastAsiaTheme="minorHAnsi" w:hAnsi="Times New Roman" w:cs="Times New Roman"/>
-                      <w:b/>
-                      <w:lang w:eastAsia="en-US"/>
-                    </w:rPr>
-                    <w:t xml:space="preserve"> Excel</w:t>
-                  </w:r>
-                  <w:r>
-                    <w:rPr>
-                      <w:rFonts w:ascii="Times New Roman" w:eastAsiaTheme="minorHAnsi" w:hAnsi="Times New Roman" w:cs="Times New Roman"/>
-                      <w:lang w:eastAsia="en-US"/>
-                    </w:rPr>
-                    <w:t>”</w:t>
-                  </w:r>
-                  <w:r>
-                    <w:rPr>
-                      <w:rFonts w:ascii="Times New Roman" w:eastAsiaTheme="minorHAnsi" w:hAnsi="Times New Roman" w:cs="Times New Roman"/>
-                      <w:lang w:eastAsia="en-US"/>
-                    </w:rPr>
-                    <w:t xml:space="preserve"> link</w:t>
-                  </w:r>
-                  <w:r>
-                    <w:rPr>
-                      <w:rFonts w:ascii="Times New Roman" w:eastAsiaTheme="minorHAnsi" w:hAnsi="Times New Roman" w:cs="Times New Roman"/>
-                      <w:lang w:eastAsia="en-US"/>
-                    </w:rPr>
-                    <w:t>.</w:t>
-                  </w:r>
-                </w:p>
-                <w:p>
-                  <w:pPr>
-                    <w:rPr>
-                      <w:rFonts w:ascii="Times New Roman" w:hAnsi="Times New Roman" w:cs="Times New Roman"/>
-                    </w:rPr>
-                  </w:pPr>
+                      <w:rFonts w:ascii="Cambria" w:eastAsiaTheme="minorHAnsi" w:hAnsi="Cambria" w:cs="Cambria"/>
+                      <w:lang w:eastAsia="en-US"/>
+                    </w:rPr>
+                    <w:t>Click on “</w:t>
+                  </w:r>
+                  <w:proofErr w:type="spellStart"/>
+                  <w:r>
+                    <w:rPr>
+                      <w:rFonts w:ascii="Cambria" w:eastAsiaTheme="minorHAnsi" w:hAnsi="Cambria" w:cs="Cambria"/>
+                      <w:b/>
+                      <w:lang w:eastAsia="en-US"/>
+                    </w:rPr>
+                    <w:t>Hủy</w:t>
+                  </w:r>
+                  <w:proofErr w:type="spellEnd"/>
+                  <w:r>
+                    <w:rPr>
+                      <w:rFonts w:ascii="Cambria" w:eastAsiaTheme="minorHAnsi" w:hAnsi="Cambria" w:cs="Cambria"/>
+                      <w:lang w:eastAsia="en-US"/>
+                    </w:rPr>
+                    <w:t>” button to finish.</w:t>
+                  </w:r>
                 </w:p>
               </w:tc>
               <w:tc>
@@ -970,29 +2251,24 @@
                 </w:tcPr>
                 <w:p>
                   <w:pPr>
-                    <w:pStyle w:val="ListParagraph"/>
-                    <w:ind w:left="360"/>
-                    <w:rPr>
-                      <w:rFonts w:ascii="Cambria" w:eastAsiaTheme="minorHAnsi" w:hAnsi="Cambria" w:cs="Cambria"/>
-                      <w:lang w:eastAsia="en-US"/>
-                    </w:rPr>
-                  </w:pPr>
-                </w:p>
-                <w:p>
-                  <w:pPr>
-                    <w:pStyle w:val="ListParagraph"/>
-                    <w:ind w:left="360"/>
-                    <w:rPr>
-                      <w:rFonts w:ascii="Cambria" w:eastAsiaTheme="minorHAnsi" w:hAnsi="Cambria" w:cs="Cambria"/>
-                      <w:lang w:eastAsia="en-US"/>
-                    </w:rPr>
-                  </w:pPr>
-                  <w:r>
-                    <w:rPr>
-                      <w:rFonts w:ascii="Cambria" w:eastAsiaTheme="minorHAnsi" w:hAnsi="Cambria" w:cs="Cambria"/>
-                      <w:lang w:eastAsia="en-US"/>
-                    </w:rPr>
-                    <w:t xml:space="preserve">Show </w:t>
+                    <w:rPr>
+                      <w:rFonts w:ascii="Cambria" w:eastAsiaTheme="minorHAnsi" w:hAnsi="Cambria" w:cs="Cambria"/>
+                      <w:lang w:eastAsia="en-US"/>
+                    </w:rPr>
+                  </w:pPr>
+                </w:p>
+                <w:p>
+                  <w:pPr>
+                    <w:rPr>
+                      <w:rFonts w:ascii="Times New Roman" w:hAnsi="Times New Roman" w:cs="Times New Roman"/>
+                    </w:rPr>
+                  </w:pPr>
+                  <w:r>
+                    <w:rPr>
+                      <w:rFonts w:ascii="Cambria" w:eastAsiaTheme="minorHAnsi" w:hAnsi="Cambria" w:cs="Cambria"/>
+                      <w:lang w:eastAsia="en-US"/>
+                    </w:rPr>
+                    <w:t xml:space="preserve">No product is added. System will return back to </w:t>
                   </w:r>
                   <w:r>
                     <w:rPr>
@@ -1043,1019 +2319,7 @@
                       <w:rFonts w:ascii="Cambria" w:eastAsiaTheme="minorHAnsi" w:hAnsi="Cambria" w:cs="Cambria"/>
                       <w:lang w:eastAsia="en-US"/>
                     </w:rPr>
-                    <w:t xml:space="preserve"> page with 2 buttons:</w:t>
-                  </w:r>
-                </w:p>
-                <w:p>
-                  <w:pPr>
-                    <w:pStyle w:val="ListParagraph"/>
-                    <w:numPr>
-                      <w:ilvl w:val="1"/>
-                      <w:numId w:val="35"/>
-                    </w:numPr>
-                    <w:rPr>
-                      <w:rFonts w:ascii="Cambria" w:eastAsiaTheme="minorHAnsi" w:hAnsi="Cambria" w:cs="Cambria"/>
-                      <w:lang w:eastAsia="en-US"/>
-                    </w:rPr>
-                  </w:pPr>
-                  <w:r>
-                    <w:rPr>
-                      <w:rFonts w:ascii="Cambria" w:eastAsiaTheme="minorHAnsi" w:hAnsi="Cambria" w:cs="Cambria"/>
-                      <w:lang w:eastAsia="en-US"/>
-                    </w:rPr>
-                    <w:t xml:space="preserve"> </w:t>
-                  </w:r>
-                  <w:r>
-                    <w:rPr>
-                      <w:rFonts w:ascii="Cambria" w:eastAsiaTheme="minorHAnsi" w:hAnsi="Cambria" w:cs="Cambria"/>
-                      <w:lang w:eastAsia="en-US"/>
-                    </w:rPr>
-                    <w:t>“</w:t>
-                  </w:r>
-                  <w:proofErr w:type="spellStart"/>
-                  <w:r>
-                    <w:rPr>
-                      <w:rFonts w:ascii="Cambria" w:eastAsiaTheme="minorHAnsi" w:hAnsi="Cambria" w:cs="Cambria"/>
-                      <w:b/>
-                      <w:lang w:eastAsia="en-US"/>
-                    </w:rPr>
-                    <w:t>Chọn</w:t>
-                  </w:r>
-                  <w:proofErr w:type="spellEnd"/>
-                  <w:r>
-                    <w:rPr>
-                      <w:rFonts w:ascii="Cambria" w:eastAsiaTheme="minorHAnsi" w:hAnsi="Cambria" w:cs="Cambria"/>
-                      <w:b/>
-                      <w:lang w:eastAsia="en-US"/>
-                    </w:rPr>
-                    <w:t xml:space="preserve"> file</w:t>
-                  </w:r>
-                  <w:r>
-                    <w:rPr>
-                      <w:rFonts w:ascii="Cambria" w:eastAsiaTheme="minorHAnsi" w:hAnsi="Cambria" w:cs="Cambria"/>
-                      <w:lang w:eastAsia="en-US"/>
-                    </w:rPr>
-                    <w:t>”</w:t>
-                  </w:r>
-                  <w:r>
-                    <w:rPr>
-                      <w:rFonts w:ascii="Cambria" w:eastAsiaTheme="minorHAnsi" w:hAnsi="Cambria" w:cs="Cambria"/>
-                      <w:lang w:eastAsia="en-US"/>
-                    </w:rPr>
-                    <w:t xml:space="preserve"> button</w:t>
-                  </w:r>
-                  <w:r>
-                    <w:rPr>
-                      <w:rFonts w:ascii="Cambria" w:eastAsiaTheme="minorHAnsi" w:hAnsi="Cambria" w:cs="Cambria"/>
-                      <w:lang w:eastAsia="en-US"/>
-                    </w:rPr>
-                    <w:t>.</w:t>
-                  </w:r>
-                </w:p>
-                <w:p>
-                  <w:pPr>
-                    <w:pStyle w:val="ListParagraph"/>
-                    <w:numPr>
-                      <w:ilvl w:val="1"/>
-                      <w:numId w:val="35"/>
-                    </w:numPr>
-                    <w:rPr>
-                      <w:rFonts w:ascii="Cambria" w:eastAsiaTheme="minorHAnsi" w:hAnsi="Cambria" w:cs="Cambria"/>
-                      <w:lang w:eastAsia="en-US"/>
-                    </w:rPr>
-                  </w:pPr>
-                  <w:r>
-                    <w:rPr>
-                      <w:rFonts w:ascii="Cambria" w:eastAsiaTheme="minorHAnsi" w:hAnsi="Cambria" w:cs="Cambria"/>
-                      <w:lang w:eastAsia="en-US"/>
-                    </w:rPr>
-                    <w:t>“</w:t>
-                  </w:r>
-                  <w:proofErr w:type="spellStart"/>
-                  <w:r>
-                    <w:rPr>
-                      <w:rFonts w:ascii="Cambria" w:eastAsiaTheme="minorHAnsi" w:hAnsi="Cambria" w:cs="Cambria"/>
-                      <w:b/>
-                      <w:lang w:eastAsia="en-US"/>
-                    </w:rPr>
-                    <w:t>Tải</w:t>
-                  </w:r>
-                  <w:proofErr w:type="spellEnd"/>
-                  <w:r>
-                    <w:rPr>
-                      <w:rFonts w:ascii="Cambria" w:eastAsiaTheme="minorHAnsi" w:hAnsi="Cambria" w:cs="Cambria"/>
-                      <w:b/>
-                      <w:lang w:eastAsia="en-US"/>
-                    </w:rPr>
-                    <w:t xml:space="preserve"> </w:t>
-                  </w:r>
-                  <w:proofErr w:type="spellStart"/>
-                  <w:r>
-                    <w:rPr>
-                      <w:rFonts w:ascii="Cambria" w:eastAsiaTheme="minorHAnsi" w:hAnsi="Cambria" w:cs="Cambria"/>
-                      <w:b/>
-                      <w:lang w:eastAsia="en-US"/>
-                    </w:rPr>
-                    <w:t>lên</w:t>
-                  </w:r>
-                  <w:proofErr w:type="spellEnd"/>
-                  <w:r>
-                    <w:rPr>
-                      <w:rFonts w:ascii="Cambria" w:eastAsiaTheme="minorHAnsi" w:hAnsi="Cambria" w:cs="Cambria"/>
-                      <w:lang w:eastAsia="en-US"/>
-                    </w:rPr>
-                    <w:t>”</w:t>
-                  </w:r>
-                  <w:r>
-                    <w:rPr>
-                      <w:rFonts w:ascii="Cambria" w:eastAsiaTheme="minorHAnsi" w:hAnsi="Cambria" w:cs="Cambria"/>
-                      <w:lang w:eastAsia="en-US"/>
-                    </w:rPr>
-                    <w:t xml:space="preserve"> button</w:t>
-                  </w:r>
-                  <w:r>
-                    <w:rPr>
-                      <w:rFonts w:ascii="Cambria" w:eastAsiaTheme="minorHAnsi" w:hAnsi="Cambria" w:cs="Cambria"/>
-                      <w:lang w:eastAsia="en-US"/>
-                    </w:rPr>
-                    <w:t>.</w:t>
-                  </w:r>
-                </w:p>
-              </w:tc>
-            </w:tr>
-            <w:tr>
-              <w:tc>
-                <w:tcPr>
-                  <w:tcW w:w="690" w:type="dxa"/>
-                </w:tcPr>
-                <w:p>
-                  <w:pPr>
-                    <w:jc w:val="center"/>
-                    <w:rPr>
-                      <w:rFonts w:ascii="Times New Roman" w:hAnsi="Times New Roman" w:cs="Times New Roman"/>
-                    </w:rPr>
-                  </w:pPr>
-                  <w:r>
-                    <w:rPr>
-                      <w:rFonts w:ascii="Times New Roman" w:hAnsi="Times New Roman" w:cs="Times New Roman"/>
-                    </w:rPr>
-                    <w:t>2</w:t>
-                  </w:r>
-                </w:p>
-              </w:tc>
-              <w:tc>
-                <w:tcPr>
-                  <w:tcW w:w="3780" w:type="dxa"/>
-                </w:tcPr>
-                <w:p>
-                  <w:pPr>
-                    <w:rPr>
-                      <w:rFonts w:ascii="Times New Roman" w:hAnsi="Times New Roman" w:cs="Times New Roman"/>
-                    </w:rPr>
-                  </w:pPr>
-                  <w:r>
-                    <w:rPr>
-                      <w:rFonts w:ascii="Times New Roman" w:hAnsi="Times New Roman" w:cs="Times New Roman"/>
-                    </w:rPr>
-                    <w:t xml:space="preserve">From </w:t>
-                  </w:r>
-                  <w:r>
-                    <w:rPr>
-                      <w:rFonts w:ascii="Cambria" w:eastAsiaTheme="minorHAnsi" w:hAnsi="Cambria" w:cs="Cambria"/>
-                      <w:b/>
-                      <w:lang w:eastAsia="en-US"/>
-                    </w:rPr>
-                    <w:t>“</w:t>
-                  </w:r>
-                  <w:proofErr w:type="spellStart"/>
-                  <w:r>
-                    <w:rPr>
-                      <w:rFonts w:ascii="Cambria" w:eastAsiaTheme="minorHAnsi" w:hAnsi="Cambria" w:cs="Cambria"/>
-                      <w:b/>
-                      <w:lang w:eastAsia="en-US"/>
-                    </w:rPr>
-                    <w:t>Nhập</w:t>
-                  </w:r>
-                  <w:proofErr w:type="spellEnd"/>
-                  <w:r>
-                    <w:rPr>
-                      <w:rFonts w:ascii="Cambria" w:eastAsiaTheme="minorHAnsi" w:hAnsi="Cambria" w:cs="Cambria"/>
-                      <w:b/>
-                      <w:lang w:eastAsia="en-US"/>
-                    </w:rPr>
-                    <w:t xml:space="preserve"> </w:t>
-                  </w:r>
-                  <w:proofErr w:type="spellStart"/>
-                  <w:r>
-                    <w:rPr>
-                      <w:rFonts w:ascii="Cambria" w:eastAsiaTheme="minorHAnsi" w:hAnsi="Cambria" w:cs="Cambria"/>
-                      <w:b/>
-                      <w:lang w:eastAsia="en-US"/>
-                    </w:rPr>
-                    <w:t>từ</w:t>
-                  </w:r>
-                  <w:proofErr w:type="spellEnd"/>
-                  <w:r>
-                    <w:rPr>
-                      <w:rFonts w:ascii="Cambria" w:eastAsiaTheme="minorHAnsi" w:hAnsi="Cambria" w:cs="Cambria"/>
-                      <w:b/>
-                      <w:lang w:eastAsia="en-US"/>
-                    </w:rPr>
-                    <w:t xml:space="preserve"> excel”</w:t>
-                  </w:r>
-                  <w:r>
-                    <w:rPr>
-                      <w:rFonts w:ascii="Times New Roman" w:hAnsi="Times New Roman" w:cs="Times New Roman"/>
-                    </w:rPr>
-                    <w:t xml:space="preserve"> page, staff clicks “</w:t>
-                  </w:r>
-                  <w:proofErr w:type="spellStart"/>
-                  <w:r>
-                    <w:rPr>
-                      <w:rFonts w:ascii="Cambria" w:eastAsiaTheme="minorHAnsi" w:hAnsi="Cambria" w:cs="Cambria"/>
-                      <w:b/>
-                      <w:lang w:eastAsia="en-US"/>
-                    </w:rPr>
-                    <w:t>Chọn</w:t>
-                  </w:r>
-                  <w:proofErr w:type="spellEnd"/>
-                  <w:r>
-                    <w:rPr>
-                      <w:rFonts w:ascii="Cambria" w:eastAsiaTheme="minorHAnsi" w:hAnsi="Cambria" w:cs="Cambria"/>
-                      <w:b/>
-                      <w:lang w:eastAsia="en-US"/>
-                    </w:rPr>
-                    <w:t xml:space="preserve"> file</w:t>
-                  </w:r>
-                  <w:r>
-                    <w:rPr>
-                      <w:rFonts w:ascii="Times New Roman" w:hAnsi="Times New Roman" w:cs="Times New Roman"/>
-                    </w:rPr>
-                    <w:t>”</w:t>
-                  </w:r>
-                  <w:r>
-                    <w:rPr>
-                      <w:rFonts w:ascii="Times New Roman" w:hAnsi="Times New Roman" w:cs="Times New Roman"/>
-                    </w:rPr>
-                    <w:t xml:space="preserve"> button</w:t>
-                  </w:r>
-                  <w:r>
-                    <w:rPr>
-                      <w:rFonts w:ascii="Times New Roman" w:hAnsi="Times New Roman" w:cs="Times New Roman"/>
-                    </w:rPr>
-                    <w:t>,</w:t>
-                  </w:r>
-                  <w:r>
-                    <w:rPr>
-                      <w:rFonts w:ascii="Times New Roman" w:hAnsi="Times New Roman" w:cs="Times New Roman"/>
-                    </w:rPr>
-                    <w:t xml:space="preserve"> then click</w:t>
-                  </w:r>
-                  <w:r>
-                    <w:rPr>
-                      <w:rFonts w:ascii="Times New Roman" w:hAnsi="Times New Roman" w:cs="Times New Roman"/>
-                    </w:rPr>
-                    <w:t>s</w:t>
-                  </w:r>
-                  <w:r>
-                    <w:rPr>
-                      <w:rFonts w:ascii="Times New Roman" w:hAnsi="Times New Roman" w:cs="Times New Roman"/>
-                    </w:rPr>
-                    <w:t xml:space="preserve"> “</w:t>
-                  </w:r>
-                  <w:proofErr w:type="spellStart"/>
-                  <w:r>
-                    <w:rPr>
-                      <w:rFonts w:ascii="Times New Roman" w:hAnsi="Times New Roman" w:cs="Times New Roman"/>
-                      <w:b/>
-                    </w:rPr>
-                    <w:t>Mở</w:t>
-                  </w:r>
-                  <w:proofErr w:type="spellEnd"/>
-                  <w:r>
-                    <w:rPr>
-                      <w:rFonts w:ascii="Times New Roman" w:hAnsi="Times New Roman" w:cs="Times New Roman"/>
-                    </w:rPr>
-                    <w:t>”</w:t>
-                  </w:r>
-                  <w:r>
-                    <w:rPr>
-                      <w:rFonts w:ascii="Times New Roman" w:hAnsi="Times New Roman" w:cs="Times New Roman"/>
-                    </w:rPr>
-                    <w:t>.</w:t>
-                  </w:r>
-                </w:p>
-                <w:p>
-                  <w:pPr>
-                    <w:rPr>
-                      <w:rFonts w:ascii="Times New Roman" w:hAnsi="Times New Roman" w:cs="Times New Roman"/>
-                    </w:rPr>
-                  </w:pPr>
-                </w:p>
-              </w:tc>
-              <w:tc>
-                <w:tcPr>
-                  <w:tcW w:w="4213" w:type="dxa"/>
-                </w:tcPr>
-                <w:p>
-                  <w:pPr>
-                    <w:rPr>
-                      <w:rFonts w:ascii="Cambria" w:eastAsiaTheme="minorHAnsi" w:hAnsi="Cambria" w:cs="Cambria"/>
-                      <w:szCs w:val="24"/>
-                      <w:lang w:eastAsia="en-US"/>
-                    </w:rPr>
-                  </w:pPr>
-                </w:p>
-                <w:p>
-                  <w:pPr>
-                    <w:rPr>
-                      <w:rFonts w:ascii="Cambria" w:eastAsiaTheme="minorHAnsi" w:hAnsi="Cambria" w:cs="Cambria"/>
-                      <w:szCs w:val="24"/>
-                      <w:lang w:eastAsia="en-US"/>
-                    </w:rPr>
-                  </w:pPr>
-                </w:p>
-                <w:p>
-                  <w:pPr>
-                    <w:rPr>
-                      <w:rFonts w:ascii="Times New Roman" w:hAnsi="Times New Roman" w:cs="Times New Roman"/>
-                    </w:rPr>
-                  </w:pPr>
-                  <w:r>
-                    <w:rPr>
-                      <w:rFonts w:ascii="Cambria" w:eastAsiaTheme="minorHAnsi" w:hAnsi="Cambria" w:cs="Cambria"/>
-                      <w:szCs w:val="24"/>
-                      <w:lang w:eastAsia="en-US"/>
-                    </w:rPr>
-                    <w:t>S</w:t>
-                  </w:r>
-                  <w:r>
-                    <w:rPr>
-                      <w:rFonts w:ascii="Cambria" w:eastAsiaTheme="minorHAnsi" w:hAnsi="Cambria" w:cs="Cambria"/>
-                      <w:szCs w:val="24"/>
-                      <w:lang w:eastAsia="en-US"/>
-                    </w:rPr>
-                    <w:t>ystem will get</w:t>
-                  </w:r>
-                  <w:r>
-                    <w:rPr>
-                      <w:rFonts w:ascii="Cambria" w:eastAsiaTheme="minorHAnsi" w:hAnsi="Cambria" w:cs="Cambria"/>
-                      <w:szCs w:val="24"/>
-                      <w:lang w:eastAsia="en-US"/>
-                    </w:rPr>
-                    <w:t xml:space="preserve"> file</w:t>
-                  </w:r>
-                  <w:r>
-                    <w:rPr>
-                      <w:rFonts w:ascii="Cambria" w:eastAsiaTheme="minorHAnsi" w:hAnsi="Cambria" w:cs="Cambria"/>
-                      <w:szCs w:val="24"/>
-                      <w:lang w:eastAsia="en-US"/>
-                    </w:rPr>
-                    <w:t xml:space="preserve"> path</w:t>
-                  </w:r>
-                  <w:r>
-                    <w:rPr>
-                      <w:rFonts w:ascii="Cambria" w:eastAsiaTheme="minorHAnsi" w:hAnsi="Cambria" w:cs="Cambria"/>
-                      <w:szCs w:val="24"/>
-                      <w:lang w:eastAsia="en-US"/>
-                    </w:rPr>
-                    <w:t xml:space="preserve"> and show on text box.</w:t>
-                  </w:r>
-                </w:p>
-              </w:tc>
-            </w:tr>
-            <w:tr>
-              <w:trPr>
-                <w:trHeight w:val="458"/>
-              </w:trPr>
-              <w:tc>
-                <w:tcPr>
-                  <w:tcW w:w="690" w:type="dxa"/>
-                </w:tcPr>
-                <w:p>
-                  <w:pPr>
-                    <w:jc w:val="center"/>
-                    <w:rPr>
-                      <w:rFonts w:ascii="Times New Roman" w:hAnsi="Times New Roman" w:cs="Times New Roman"/>
-                    </w:rPr>
-                  </w:pPr>
-                  <w:r>
-                    <w:rPr>
-                      <w:rFonts w:ascii="Times New Roman" w:hAnsi="Times New Roman" w:cs="Times New Roman"/>
-                    </w:rPr>
-                    <w:t>3</w:t>
-                  </w:r>
-                </w:p>
-              </w:tc>
-              <w:tc>
-                <w:tcPr>
-                  <w:tcW w:w="3780" w:type="dxa"/>
-                </w:tcPr>
-                <w:p>
-                  <w:pPr>
-                    <w:rPr>
-                      <w:rFonts w:ascii="Times New Roman" w:hAnsi="Times New Roman" w:cs="Times New Roman"/>
-                    </w:rPr>
-                  </w:pPr>
-                  <w:r>
-                    <w:rPr>
-                      <w:rFonts w:ascii="Times New Roman" w:hAnsi="Times New Roman" w:cs="Times New Roman"/>
-                    </w:rPr>
-                    <w:t>Staff click “</w:t>
-                  </w:r>
-                  <w:proofErr w:type="spellStart"/>
-                  <w:r>
-                    <w:rPr>
-                      <w:rFonts w:ascii="Times New Roman" w:hAnsi="Times New Roman" w:cs="Times New Roman"/>
-                      <w:b/>
-                    </w:rPr>
-                    <w:t>Tải</w:t>
-                  </w:r>
-                  <w:proofErr w:type="spellEnd"/>
-                  <w:r>
-                    <w:rPr>
-                      <w:rFonts w:ascii="Times New Roman" w:hAnsi="Times New Roman" w:cs="Times New Roman"/>
-                      <w:b/>
-                    </w:rPr>
-                    <w:t xml:space="preserve"> </w:t>
-                  </w:r>
-                  <w:proofErr w:type="spellStart"/>
-                  <w:r>
-                    <w:rPr>
-                      <w:rFonts w:ascii="Times New Roman" w:hAnsi="Times New Roman" w:cs="Times New Roman"/>
-                      <w:b/>
-                    </w:rPr>
-                    <w:t>lên</w:t>
-                  </w:r>
-                  <w:proofErr w:type="spellEnd"/>
-                  <w:r>
-                    <w:rPr>
-                      <w:rFonts w:ascii="Times New Roman" w:hAnsi="Times New Roman" w:cs="Times New Roman"/>
-                    </w:rPr>
-                    <w:t>” button</w:t>
-                  </w:r>
-                </w:p>
-              </w:tc>
-              <w:tc>
-                <w:tcPr>
-                  <w:tcW w:w="4213" w:type="dxa"/>
-                </w:tcPr>
-                <w:p>
-                  <w:pPr>
-                    <w:pStyle w:val="ListParagraph"/>
-                    <w:ind w:left="360"/>
-                    <w:rPr>
-                      <w:rFonts w:ascii="Cambria" w:eastAsiaTheme="minorHAnsi" w:hAnsi="Cambria" w:cs="Cambria"/>
-                      <w:szCs w:val="24"/>
-                      <w:lang w:eastAsia="en-US"/>
-                    </w:rPr>
-                  </w:pPr>
-                </w:p>
-                <w:p>
-                  <w:pPr>
-                    <w:pStyle w:val="ListParagraph"/>
-                    <w:ind w:left="360"/>
-                    <w:rPr>
-                      <w:rFonts w:ascii="Cambria" w:eastAsiaTheme="minorHAnsi" w:hAnsi="Cambria" w:cs="Cambria"/>
-                      <w:szCs w:val="24"/>
-                      <w:lang w:eastAsia="en-US"/>
-                    </w:rPr>
-                  </w:pPr>
-                  <w:r>
-                    <w:rPr>
-                      <w:rFonts w:ascii="Cambria" w:eastAsiaTheme="minorHAnsi" w:hAnsi="Cambria" w:cs="Cambria"/>
-                      <w:szCs w:val="24"/>
-                      <w:lang w:eastAsia="en-US"/>
-                    </w:rPr>
-                    <w:t>File is uploaded to server, then redirect</w:t>
-                  </w:r>
-                  <w:r>
-                    <w:rPr>
-                      <w:rFonts w:ascii="Cambria" w:eastAsiaTheme="minorHAnsi" w:hAnsi="Cambria" w:cs="Cambria"/>
-                      <w:szCs w:val="24"/>
-                      <w:lang w:eastAsia="en-US"/>
-                    </w:rPr>
-                    <w:t xml:space="preserve"> back</w:t>
-                  </w:r>
-                  <w:r>
-                    <w:rPr>
-                      <w:rFonts w:ascii="Cambria" w:eastAsiaTheme="minorHAnsi" w:hAnsi="Cambria" w:cs="Cambria"/>
-                      <w:szCs w:val="24"/>
-                      <w:lang w:eastAsia="en-US"/>
-                    </w:rPr>
-                    <w:t xml:space="preserve"> to </w:t>
-                  </w:r>
-                  <w:r>
-                    <w:rPr>
-                      <w:rFonts w:ascii="Cambria" w:eastAsiaTheme="minorHAnsi" w:hAnsi="Cambria" w:cs="Cambria"/>
-                      <w:b/>
-                      <w:lang w:eastAsia="en-US"/>
-                    </w:rPr>
-                    <w:t>“</w:t>
-                  </w:r>
-                  <w:proofErr w:type="spellStart"/>
-                  <w:r>
-                    <w:rPr>
-                      <w:rFonts w:ascii="Cambria" w:eastAsiaTheme="minorHAnsi" w:hAnsi="Cambria" w:cs="Cambria"/>
-                      <w:b/>
-                      <w:lang w:eastAsia="en-US"/>
-                    </w:rPr>
-                    <w:t>Nhập</w:t>
-                  </w:r>
-                  <w:proofErr w:type="spellEnd"/>
-                  <w:r>
-                    <w:rPr>
-                      <w:rFonts w:ascii="Cambria" w:eastAsiaTheme="minorHAnsi" w:hAnsi="Cambria" w:cs="Cambria"/>
-                      <w:b/>
-                      <w:lang w:eastAsia="en-US"/>
-                    </w:rPr>
-                    <w:t xml:space="preserve"> </w:t>
-                  </w:r>
-                  <w:proofErr w:type="spellStart"/>
-                  <w:r>
-                    <w:rPr>
-                      <w:rFonts w:ascii="Cambria" w:eastAsiaTheme="minorHAnsi" w:hAnsi="Cambria" w:cs="Cambria"/>
-                      <w:b/>
-                      <w:lang w:eastAsia="en-US"/>
-                    </w:rPr>
-                    <w:t>từ</w:t>
-                  </w:r>
-                  <w:proofErr w:type="spellEnd"/>
-                  <w:r>
-                    <w:rPr>
-                      <w:rFonts w:ascii="Cambria" w:eastAsiaTheme="minorHAnsi" w:hAnsi="Cambria" w:cs="Cambria"/>
-                      <w:b/>
-                      <w:lang w:eastAsia="en-US"/>
-                    </w:rPr>
-                    <w:t xml:space="preserve"> excel”</w:t>
-                  </w:r>
-                  <w:r>
-                    <w:rPr>
-                      <w:rFonts w:ascii="Cambria" w:eastAsiaTheme="minorHAnsi" w:hAnsi="Cambria" w:cs="Cambria"/>
-                      <w:szCs w:val="24"/>
-                      <w:lang w:eastAsia="en-US"/>
-                    </w:rPr>
-                    <w:t xml:space="preserve"> </w:t>
-                  </w:r>
-                  <w:r>
-                    <w:rPr>
-                      <w:rFonts w:ascii="Cambria" w:eastAsiaTheme="minorHAnsi" w:hAnsi="Cambria" w:cs="Cambria"/>
-                      <w:szCs w:val="24"/>
-                      <w:lang w:eastAsia="en-US"/>
-                    </w:rPr>
-                    <w:t>p</w:t>
-                  </w:r>
-                  <w:r>
-                    <w:rPr>
-                      <w:rFonts w:ascii="Cambria" w:eastAsiaTheme="minorHAnsi" w:hAnsi="Cambria" w:cs="Cambria"/>
-                      <w:szCs w:val="24"/>
-                      <w:lang w:eastAsia="en-US"/>
-                    </w:rPr>
-                    <w:t>age, contains:</w:t>
-                  </w:r>
-                </w:p>
-                <w:p>
-                  <w:pPr>
-                    <w:pStyle w:val="ListParagraph"/>
-                    <w:numPr>
-                      <w:ilvl w:val="1"/>
-                      <w:numId w:val="36"/>
-                    </w:numPr>
-                    <w:rPr>
-                      <w:rFonts w:ascii="Cambria" w:eastAsiaTheme="minorHAnsi" w:hAnsi="Cambria" w:cs="Cambria"/>
-                      <w:szCs w:val="24"/>
-                      <w:lang w:eastAsia="en-US"/>
-                    </w:rPr>
-                  </w:pPr>
-                  <w:r>
-                    <w:rPr>
-                      <w:rFonts w:ascii="Times New Roman" w:hAnsi="Times New Roman" w:cs="Times New Roman"/>
-                    </w:rPr>
-                    <w:t>A</w:t>
-                  </w:r>
-                  <w:r>
-                    <w:rPr>
-                      <w:rFonts w:ascii="Times New Roman" w:hAnsi="Times New Roman" w:cs="Times New Roman"/>
-                    </w:rPr>
-                    <w:t xml:space="preserve"> </w:t>
-                  </w:r>
-                  <w:r>
-                    <w:rPr>
-                      <w:rFonts w:ascii="Times New Roman" w:hAnsi="Times New Roman" w:cs="Times New Roman"/>
-                    </w:rPr>
-                    <w:t>3</w:t>
-                  </w:r>
-                  <w:r>
-                    <w:rPr>
-                      <w:rFonts w:ascii="Times New Roman" w:hAnsi="Times New Roman" w:cs="Times New Roman"/>
-                    </w:rPr>
-                    <w:t>-columns</w:t>
-                  </w:r>
-                  <w:r>
-                    <w:rPr>
-                      <w:rFonts w:ascii="Times New Roman" w:hAnsi="Times New Roman" w:cs="Times New Roman"/>
-                    </w:rPr>
-                    <w:t xml:space="preserve"> table show detail of product in excel file.</w:t>
-                  </w:r>
-                  <w:r>
-                    <w:rPr>
-                      <w:rFonts w:ascii="Times New Roman" w:hAnsi="Times New Roman" w:cs="Times New Roman"/>
-                    </w:rPr>
-                    <w:t xml:space="preserve"> Column header includes:</w:t>
-                  </w:r>
-                </w:p>
-                <w:p>
-                  <w:pPr>
-                    <w:pStyle w:val="ListParagraph"/>
-                    <w:numPr>
-                      <w:ilvl w:val="2"/>
-                      <w:numId w:val="36"/>
-                    </w:numPr>
-                    <w:rPr>
-                      <w:rFonts w:ascii="Cambria" w:eastAsiaTheme="minorHAnsi" w:hAnsi="Cambria" w:cs="Cambria"/>
-                      <w:szCs w:val="24"/>
-                      <w:lang w:eastAsia="en-US"/>
-                    </w:rPr>
-                  </w:pPr>
-                  <w:r>
-                    <w:rPr>
-                      <w:rFonts w:ascii="Times New Roman" w:hAnsi="Times New Roman" w:cs="Times New Roman"/>
-                    </w:rPr>
-                    <w:t>“</w:t>
-                  </w:r>
-                  <w:proofErr w:type="spellStart"/>
-                  <w:r>
-                    <w:rPr>
-                      <w:rFonts w:ascii="Times New Roman" w:hAnsi="Times New Roman" w:cs="Times New Roman"/>
-                      <w:b/>
-                    </w:rPr>
-                    <w:t>Tên</w:t>
-                  </w:r>
-                  <w:proofErr w:type="spellEnd"/>
-                  <w:r>
-                    <w:rPr>
-                      <w:rFonts w:ascii="Times New Roman" w:hAnsi="Times New Roman" w:cs="Times New Roman"/>
-                      <w:b/>
-                    </w:rPr>
-                    <w:t xml:space="preserve"> </w:t>
-                  </w:r>
-                  <w:proofErr w:type="spellStart"/>
-                  <w:r>
-                    <w:rPr>
-                      <w:rFonts w:ascii="Times New Roman" w:hAnsi="Times New Roman" w:cs="Times New Roman"/>
-                      <w:b/>
-                    </w:rPr>
-                    <w:t>sản</w:t>
-                  </w:r>
-                  <w:proofErr w:type="spellEnd"/>
-                  <w:r>
-                    <w:rPr>
-                      <w:rFonts w:ascii="Times New Roman" w:hAnsi="Times New Roman" w:cs="Times New Roman"/>
-                      <w:b/>
-                    </w:rPr>
-                    <w:t xml:space="preserve"> </w:t>
-                  </w:r>
-                  <w:proofErr w:type="spellStart"/>
-                  <w:r>
-                    <w:rPr>
-                      <w:rFonts w:ascii="Times New Roman" w:hAnsi="Times New Roman" w:cs="Times New Roman"/>
-                      <w:b/>
-                    </w:rPr>
-                    <w:t>phẩm</w:t>
-                  </w:r>
-                  <w:proofErr w:type="spellEnd"/>
-                  <w:r>
-                    <w:rPr>
-                      <w:rFonts w:ascii="Times New Roman" w:hAnsi="Times New Roman" w:cs="Times New Roman"/>
-                    </w:rPr>
-                    <w:t>” label</w:t>
-                  </w:r>
-                  <w:r>
-                    <w:rPr>
-                      <w:rFonts w:ascii="Times New Roman" w:hAnsi="Times New Roman" w:cs="Times New Roman"/>
-                    </w:rPr>
-                    <w:t>.</w:t>
-                  </w:r>
-                </w:p>
-                <w:p>
-                  <w:pPr>
-                    <w:pStyle w:val="ListParagraph"/>
-                    <w:numPr>
-                      <w:ilvl w:val="2"/>
-                      <w:numId w:val="36"/>
-                    </w:numPr>
-                    <w:rPr>
-                      <w:rFonts w:ascii="Cambria" w:eastAsiaTheme="minorHAnsi" w:hAnsi="Cambria" w:cs="Cambria"/>
-                      <w:szCs w:val="24"/>
-                      <w:lang w:eastAsia="en-US"/>
-                    </w:rPr>
-                  </w:pPr>
-                  <w:r>
-                    <w:rPr>
-                      <w:rFonts w:ascii="Times New Roman" w:hAnsi="Times New Roman" w:cs="Times New Roman"/>
-                    </w:rPr>
-                    <w:t>“</w:t>
-                  </w:r>
-                  <w:proofErr w:type="spellStart"/>
-                  <w:r>
-                    <w:rPr>
-                      <w:rFonts w:ascii="Times New Roman" w:hAnsi="Times New Roman" w:cs="Times New Roman"/>
-                      <w:b/>
-                    </w:rPr>
-                    <w:t>Tên</w:t>
-                  </w:r>
-                  <w:proofErr w:type="spellEnd"/>
-                  <w:r>
-                    <w:rPr>
-                      <w:rFonts w:ascii="Times New Roman" w:hAnsi="Times New Roman" w:cs="Times New Roman"/>
-                      <w:b/>
-                    </w:rPr>
-                    <w:t xml:space="preserve"> </w:t>
-                  </w:r>
-                  <w:proofErr w:type="spellStart"/>
-                  <w:r>
-                    <w:rPr>
-                      <w:rFonts w:ascii="Times New Roman" w:hAnsi="Times New Roman" w:cs="Times New Roman"/>
-                      <w:b/>
-                    </w:rPr>
-                    <w:t>chợ</w:t>
-                  </w:r>
-                  <w:proofErr w:type="spellEnd"/>
-                  <w:r>
-                    <w:rPr>
-                      <w:rFonts w:ascii="Times New Roman" w:hAnsi="Times New Roman" w:cs="Times New Roman"/>
-                    </w:rPr>
-                    <w:t>” label</w:t>
-                  </w:r>
-                  <w:r>
-                    <w:rPr>
-                      <w:rFonts w:ascii="Times New Roman" w:hAnsi="Times New Roman" w:cs="Times New Roman"/>
-                    </w:rPr>
-                    <w:t>.</w:t>
-                  </w:r>
-                </w:p>
-                <w:p>
-                  <w:pPr>
-                    <w:pStyle w:val="ListParagraph"/>
-                    <w:numPr>
-                      <w:ilvl w:val="2"/>
-                      <w:numId w:val="36"/>
-                    </w:numPr>
-                    <w:rPr>
-                      <w:rFonts w:ascii="Cambria" w:eastAsiaTheme="minorHAnsi" w:hAnsi="Cambria" w:cs="Cambria"/>
-                      <w:szCs w:val="24"/>
-                      <w:lang w:eastAsia="en-US"/>
-                    </w:rPr>
-                  </w:pPr>
-                  <w:r>
-                    <w:rPr>
-                      <w:rFonts w:ascii="Times New Roman" w:hAnsi="Times New Roman" w:cs="Times New Roman"/>
-                    </w:rPr>
-                    <w:t>“</w:t>
-                  </w:r>
-                  <w:proofErr w:type="spellStart"/>
-                  <w:r>
-                    <w:rPr>
-                      <w:rFonts w:ascii="Times New Roman" w:hAnsi="Times New Roman" w:cs="Times New Roman"/>
-                      <w:b/>
-                    </w:rPr>
-                    <w:t>Giá</w:t>
-                  </w:r>
-                  <w:proofErr w:type="spellEnd"/>
-                  <w:r>
-                    <w:rPr>
-                      <w:rFonts w:ascii="Times New Roman" w:hAnsi="Times New Roman" w:cs="Times New Roman"/>
-                    </w:rPr>
-                    <w:t>” label</w:t>
-                  </w:r>
-                  <w:r>
-                    <w:rPr>
-                      <w:rFonts w:ascii="Times New Roman" w:hAnsi="Times New Roman" w:cs="Times New Roman"/>
-                    </w:rPr>
-                    <w:t>.</w:t>
-                  </w:r>
-                </w:p>
-                <w:p>
-                  <w:pPr>
-                    <w:pStyle w:val="ListParagraph"/>
-                    <w:numPr>
-                      <w:ilvl w:val="1"/>
-                      <w:numId w:val="36"/>
-                    </w:numPr>
-                    <w:rPr>
-                      <w:rFonts w:ascii="Cambria" w:eastAsiaTheme="minorHAnsi" w:hAnsi="Cambria" w:cs="Cambria"/>
-                      <w:szCs w:val="24"/>
-                      <w:lang w:eastAsia="en-US"/>
-                    </w:rPr>
-                  </w:pPr>
-                  <w:r>
-                    <w:rPr>
-                      <w:rFonts w:ascii="Times New Roman" w:hAnsi="Times New Roman" w:cs="Times New Roman"/>
-                    </w:rPr>
-                    <w:t>“</w:t>
-                  </w:r>
-                  <w:proofErr w:type="spellStart"/>
-                  <w:r>
-                    <w:rPr>
-                      <w:rFonts w:ascii="Times New Roman" w:hAnsi="Times New Roman" w:cs="Times New Roman"/>
-                      <w:b/>
-                    </w:rPr>
-                    <w:t>Lưu</w:t>
-                  </w:r>
-                  <w:proofErr w:type="spellEnd"/>
-                  <w:r>
-                    <w:rPr>
-                      <w:rFonts w:ascii="Times New Roman" w:hAnsi="Times New Roman" w:cs="Times New Roman"/>
-                    </w:rPr>
-                    <w:t>” button.</w:t>
-                  </w:r>
-                </w:p>
-                <w:p>
-                  <w:pPr>
-                    <w:pStyle w:val="ListParagraph"/>
-                    <w:numPr>
-                      <w:ilvl w:val="1"/>
-                      <w:numId w:val="36"/>
-                    </w:numPr>
-                    <w:rPr>
-                      <w:rFonts w:ascii="Cambria" w:eastAsiaTheme="minorHAnsi" w:hAnsi="Cambria" w:cs="Cambria"/>
-                      <w:szCs w:val="24"/>
-                      <w:lang w:eastAsia="en-US"/>
-                    </w:rPr>
-                  </w:pPr>
-                  <w:r>
-                    <w:rPr>
-                      <w:rFonts w:ascii="Times New Roman" w:hAnsi="Times New Roman" w:cs="Times New Roman"/>
-                    </w:rPr>
-                    <w:t>“</w:t>
-                  </w:r>
-                  <w:proofErr w:type="spellStart"/>
-                  <w:r>
-                    <w:rPr>
-                      <w:rFonts w:ascii="Times New Roman" w:hAnsi="Times New Roman" w:cs="Times New Roman"/>
-                      <w:b/>
-                    </w:rPr>
-                    <w:t>Hủy</w:t>
-                  </w:r>
-                  <w:proofErr w:type="spellEnd"/>
-                  <w:r>
-                    <w:rPr>
-                      <w:rFonts w:ascii="Times New Roman" w:hAnsi="Times New Roman" w:cs="Times New Roman"/>
-                    </w:rPr>
-                    <w:t>” button.</w:t>
-                  </w:r>
-                </w:p>
-                <w:p>
-                  <w:pPr>
-                    <w:rPr>
-                      <w:rFonts w:ascii="Cambria" w:eastAsiaTheme="minorHAnsi" w:hAnsi="Cambria" w:cs="Cambria"/>
-                      <w:szCs w:val="24"/>
-                      <w:lang w:eastAsia="en-US"/>
-                    </w:rPr>
-                  </w:pPr>
-                  <w:r>
-                    <w:rPr>
-                      <w:rFonts w:ascii="Cambria" w:eastAsiaTheme="minorHAnsi" w:hAnsi="Cambria" w:cs="Cambria"/>
-                      <w:lang w:eastAsia="en-US"/>
-                    </w:rPr>
-                    <w:t xml:space="preserve"> [Exception 1, 2, 3, 4]</w:t>
-                  </w:r>
-                </w:p>
-              </w:tc>
-            </w:tr>
-            <w:tr>
-              <w:trPr>
-                <w:trHeight w:val="431"/>
-              </w:trPr>
-              <w:tc>
-                <w:tcPr>
-                  <w:tcW w:w="690" w:type="dxa"/>
-                </w:tcPr>
-                <w:p>
-                  <w:pPr>
-                    <w:jc w:val="center"/>
-                    <w:rPr>
-                      <w:rFonts w:ascii="Times New Roman" w:hAnsi="Times New Roman" w:cs="Times New Roman"/>
-                    </w:rPr>
-                  </w:pPr>
-                  <w:r>
-                    <w:rPr>
-                      <w:rFonts w:ascii="Times New Roman" w:hAnsi="Times New Roman" w:cs="Times New Roman"/>
-                    </w:rPr>
-                    <w:t>5</w:t>
-                  </w:r>
-                </w:p>
-              </w:tc>
-              <w:tc>
-                <w:tcPr>
-                  <w:tcW w:w="3780" w:type="dxa"/>
-                </w:tcPr>
-                <w:p>
-                  <w:pPr>
-                    <w:rPr>
-                      <w:rFonts w:ascii="Times New Roman" w:hAnsi="Times New Roman" w:cs="Times New Roman"/>
-                    </w:rPr>
-                  </w:pPr>
-                  <w:r>
-                    <w:rPr>
-                      <w:rFonts w:ascii="Times New Roman" w:hAnsi="Times New Roman" w:cs="Times New Roman"/>
-                    </w:rPr>
-                    <w:t xml:space="preserve">Staff clicks </w:t>
-                  </w:r>
-                  <w:r>
-                    <w:rPr>
-                      <w:rFonts w:ascii="Times New Roman" w:hAnsi="Times New Roman" w:cs="Times New Roman"/>
-                    </w:rPr>
-                    <w:t>“</w:t>
-                  </w:r>
-                  <w:proofErr w:type="spellStart"/>
-                  <w:r>
-                    <w:rPr>
-                      <w:rFonts w:ascii="Times New Roman" w:hAnsi="Times New Roman" w:cs="Times New Roman"/>
-                      <w:b/>
-                    </w:rPr>
-                    <w:t>Lưu</w:t>
-                  </w:r>
-                  <w:proofErr w:type="spellEnd"/>
-                  <w:r>
-                    <w:rPr>
-                      <w:rFonts w:ascii="Times New Roman" w:hAnsi="Times New Roman" w:cs="Times New Roman"/>
-                    </w:rPr>
-                    <w:t>”</w:t>
-                  </w:r>
-                  <w:r>
-                    <w:rPr>
-                      <w:rFonts w:ascii="Times New Roman" w:hAnsi="Times New Roman" w:cs="Times New Roman"/>
-                    </w:rPr>
-                    <w:t xml:space="preserve"> button to save product.</w:t>
-                  </w:r>
-                  <w:r>
-                    <w:rPr>
-                      <w:rFonts w:ascii="Cambria" w:eastAsiaTheme="minorHAnsi" w:hAnsi="Cambria" w:cs="Cambria"/>
-                      <w:lang w:eastAsia="en-US"/>
-                    </w:rPr>
-                    <w:t xml:space="preserve"> [Alternative 1]</w:t>
-                  </w:r>
-                </w:p>
-              </w:tc>
-              <w:tc>
-                <w:tcPr>
-                  <w:tcW w:w="4213" w:type="dxa"/>
-                </w:tcPr>
-                <w:p>
-                  <w:pPr>
-                    <w:rPr>
-                      <w:rFonts w:ascii="Times New Roman" w:hAnsi="Times New Roman" w:cs="Times New Roman"/>
-                    </w:rPr>
-                  </w:pPr>
-                </w:p>
-                <w:p>
-                  <w:pPr>
-                    <w:rPr>
-                      <w:rFonts w:ascii="Times New Roman" w:hAnsi="Times New Roman" w:cs="Times New Roman"/>
-                    </w:rPr>
-                  </w:pPr>
-                </w:p>
-                <w:p>
-                  <w:pPr>
-                    <w:rPr>
-                      <w:rFonts w:ascii="Times New Roman" w:hAnsi="Times New Roman" w:cs="Times New Roman"/>
-                    </w:rPr>
-                  </w:pPr>
-                  <w:r>
-                    <w:rPr>
-                      <w:rFonts w:ascii="Times New Roman" w:hAnsi="Times New Roman" w:cs="Times New Roman"/>
-                    </w:rPr>
-                    <w:lastRenderedPageBreak/>
-                    <w:t>Save products into database.</w:t>
-                  </w:r>
-                  <w:r>
-                    <w:rPr>
-                      <w:rFonts w:ascii="Cambria" w:eastAsiaTheme="minorHAnsi" w:hAnsi="Cambria" w:cs="Cambria"/>
-                      <w:lang w:eastAsia="en-US"/>
-                    </w:rPr>
-                    <w:t xml:space="preserve"> </w:t>
-                  </w:r>
-                  <w:r>
-                    <w:rPr>
-                      <w:rFonts w:ascii="Cambria" w:eastAsiaTheme="minorHAnsi" w:hAnsi="Cambria" w:cs="Cambria"/>
-                      <w:lang w:eastAsia="en-US"/>
-                    </w:rPr>
-                    <w:t xml:space="preserve">[Exception </w:t>
-                  </w:r>
-                  <w:r>
-                    <w:rPr>
-                      <w:rFonts w:ascii="Cambria" w:eastAsiaTheme="minorHAnsi" w:hAnsi="Cambria" w:cs="Cambria"/>
-                      <w:lang w:eastAsia="en-US"/>
-                    </w:rPr>
-                    <w:t>5</w:t>
-                  </w:r>
-                  <w:r>
-                    <w:rPr>
-                      <w:rFonts w:ascii="Cambria" w:eastAsiaTheme="minorHAnsi" w:hAnsi="Cambria" w:cs="Cambria"/>
-                      <w:lang w:eastAsia="en-US"/>
-                    </w:rPr>
-                    <w:t>]</w:t>
+                    <w:t xml:space="preserve"> page.</w:t>
                   </w:r>
                 </w:p>
               </w:tc>
@@ -2071,8 +2335,7 @@
               <w:rPr>
                 <w:b/>
               </w:rPr>
-              <w:lastRenderedPageBreak/>
-              <w:t xml:space="preserve">Alternative Scenario: </w:t>
+              <w:t xml:space="preserve">Exceptions </w:t>
             </w:r>
           </w:p>
           <w:tbl>
@@ -2177,230 +2440,6 @@
                 <w:p>
                   <w:pPr>
                     <w:rPr>
-                      <w:rFonts w:ascii="Times New Roman" w:hAnsi="Times New Roman" w:cs="Times New Roman"/>
-                    </w:rPr>
-                  </w:pPr>
-                  <w:r>
-                    <w:rPr>
-                      <w:rFonts w:ascii="Cambria" w:eastAsiaTheme="minorHAnsi" w:hAnsi="Cambria" w:cs="Cambria"/>
-                      <w:lang w:eastAsia="en-US"/>
-                    </w:rPr>
-                    <w:t>Click on “</w:t>
-                  </w:r>
-                  <w:proofErr w:type="spellStart"/>
-                  <w:r>
-                    <w:rPr>
-                      <w:rFonts w:ascii="Cambria" w:eastAsiaTheme="minorHAnsi" w:hAnsi="Cambria" w:cs="Cambria"/>
-                      <w:b/>
-                      <w:lang w:eastAsia="en-US"/>
-                    </w:rPr>
-                    <w:t>Hủy</w:t>
-                  </w:r>
-                  <w:proofErr w:type="spellEnd"/>
-                  <w:r>
-                    <w:rPr>
-                      <w:rFonts w:ascii="Cambria" w:eastAsiaTheme="minorHAnsi" w:hAnsi="Cambria" w:cs="Cambria"/>
-                      <w:lang w:eastAsia="en-US"/>
-                    </w:rPr>
-                    <w:t>” button to finish.</w:t>
-                  </w:r>
-                </w:p>
-              </w:tc>
-              <w:tc>
-                <w:tcPr>
-                  <w:tcW w:w="4213" w:type="dxa"/>
-                </w:tcPr>
-                <w:p>
-                  <w:pPr>
-                    <w:rPr>
-                      <w:rFonts w:ascii="Cambria" w:eastAsiaTheme="minorHAnsi" w:hAnsi="Cambria" w:cs="Cambria"/>
-                      <w:lang w:eastAsia="en-US"/>
-                    </w:rPr>
-                  </w:pPr>
-                </w:p>
-                <w:p>
-                  <w:pPr>
-                    <w:rPr>
-                      <w:rFonts w:ascii="Times New Roman" w:hAnsi="Times New Roman" w:cs="Times New Roman"/>
-                    </w:rPr>
-                  </w:pPr>
-                  <w:r>
-                    <w:rPr>
-                      <w:rFonts w:ascii="Cambria" w:eastAsiaTheme="minorHAnsi" w:hAnsi="Cambria" w:cs="Cambria"/>
-                      <w:lang w:eastAsia="en-US"/>
-                    </w:rPr>
-                    <w:t xml:space="preserve">No product is added. System will return back to </w:t>
-                  </w:r>
-                  <w:r>
-                    <w:rPr>
-                      <w:rFonts w:ascii="Cambria" w:eastAsiaTheme="minorHAnsi" w:hAnsi="Cambria" w:cs="Cambria"/>
-                      <w:b/>
-                      <w:lang w:eastAsia="en-US"/>
-                    </w:rPr>
-                    <w:t>“</w:t>
-                  </w:r>
-                  <w:proofErr w:type="spellStart"/>
-                  <w:r>
-                    <w:rPr>
-                      <w:rFonts w:ascii="Cambria" w:eastAsiaTheme="minorHAnsi" w:hAnsi="Cambria" w:cs="Cambria"/>
-                      <w:b/>
-                      <w:lang w:eastAsia="en-US"/>
-                    </w:rPr>
-                    <w:t>Nhập</w:t>
-                  </w:r>
-                  <w:proofErr w:type="spellEnd"/>
-                  <w:r>
-                    <w:rPr>
-                      <w:rFonts w:ascii="Cambria" w:eastAsiaTheme="minorHAnsi" w:hAnsi="Cambria" w:cs="Cambria"/>
-                      <w:b/>
-                      <w:lang w:eastAsia="en-US"/>
-                    </w:rPr>
-                    <w:t xml:space="preserve"> </w:t>
-                  </w:r>
-                  <w:proofErr w:type="spellStart"/>
-                  <w:r>
-                    <w:rPr>
-                      <w:rFonts w:ascii="Cambria" w:eastAsiaTheme="minorHAnsi" w:hAnsi="Cambria" w:cs="Cambria"/>
-                      <w:b/>
-                      <w:lang w:eastAsia="en-US"/>
-                    </w:rPr>
-                    <w:t>từ</w:t>
-                  </w:r>
-                  <w:proofErr w:type="spellEnd"/>
-                  <w:r>
-                    <w:rPr>
-                      <w:rFonts w:ascii="Cambria" w:eastAsiaTheme="minorHAnsi" w:hAnsi="Cambria" w:cs="Cambria"/>
-                      <w:b/>
-                      <w:lang w:eastAsia="en-US"/>
-                    </w:rPr>
-                    <w:t xml:space="preserve"> excel”</w:t>
-                  </w:r>
-                  <w:r>
-                    <w:rPr>
-                      <w:rFonts w:ascii="Cambria" w:eastAsiaTheme="minorHAnsi" w:hAnsi="Cambria" w:cs="Cambria"/>
-                      <w:lang w:eastAsia="en-US"/>
-                    </w:rPr>
-                    <w:t xml:space="preserve"> page.</w:t>
-                  </w:r>
-                </w:p>
-              </w:tc>
-            </w:tr>
-          </w:tbl>
-          <w:p>
-            <w:pPr>
-              <w:rPr>
-                <w:b/>
-              </w:rPr>
-            </w:pPr>
-            <w:r>
-              <w:rPr>
-                <w:b/>
-              </w:rPr>
-              <w:t xml:space="preserve">Exceptions </w:t>
-            </w:r>
-          </w:p>
-          <w:tbl>
-            <w:tblPr>
-              <w:tblStyle w:val="TableGrid"/>
-              <w:tblW w:w="0" w:type="auto"/>
-              <w:tblLook w:val="04A0" w:firstRow="1" w:lastRow="0" w:firstColumn="1" w:lastColumn="0" w:noHBand="0" w:noVBand="1"/>
-            </w:tblPr>
-            <w:tblGrid>
-              <w:gridCol w:w="690"/>
-              <w:gridCol w:w="3780"/>
-              <w:gridCol w:w="4213"/>
-            </w:tblGrid>
-            <w:tr>
-              <w:tc>
-                <w:tcPr>
-                  <w:tcW w:w="690" w:type="dxa"/>
-                  <w:shd w:val="clear" w:color="auto" w:fill="D9D9D9" w:themeFill="background1" w:themeFillShade="D9"/>
-                </w:tcPr>
-                <w:p>
-                  <w:pPr>
-                    <w:jc w:val="center"/>
-                    <w:rPr>
-                      <w:rFonts w:ascii="Times New Roman" w:hAnsi="Times New Roman" w:cs="Times New Roman"/>
-                    </w:rPr>
-                  </w:pPr>
-                  <w:r>
-                    <w:rPr>
-                      <w:rFonts w:ascii="Times New Roman" w:hAnsi="Times New Roman" w:cs="Times New Roman"/>
-                    </w:rPr>
-                    <w:t>Step</w:t>
-                  </w:r>
-                </w:p>
-              </w:tc>
-              <w:tc>
-                <w:tcPr>
-                  <w:tcW w:w="3780" w:type="dxa"/>
-                  <w:shd w:val="clear" w:color="auto" w:fill="D9D9D9" w:themeFill="background1" w:themeFillShade="D9"/>
-                </w:tcPr>
-                <w:p>
-                  <w:pPr>
-                    <w:jc w:val="center"/>
-                    <w:rPr>
-                      <w:rFonts w:ascii="Times New Roman" w:hAnsi="Times New Roman" w:cs="Times New Roman"/>
-                    </w:rPr>
-                  </w:pPr>
-                  <w:r>
-                    <w:rPr>
-                      <w:rFonts w:ascii="Cambria" w:eastAsiaTheme="minorHAnsi" w:hAnsi="Cambria" w:cs="Cambria"/>
-                      <w:lang w:eastAsia="en-US"/>
-                    </w:rPr>
-                    <w:t>Actor Action</w:t>
-                  </w:r>
-                </w:p>
-              </w:tc>
-              <w:tc>
-                <w:tcPr>
-                  <w:tcW w:w="4213" w:type="dxa"/>
-                  <w:shd w:val="clear" w:color="auto" w:fill="D9D9D9" w:themeFill="background1" w:themeFillShade="D9"/>
-                </w:tcPr>
-                <w:p>
-                  <w:pPr>
-                    <w:jc w:val="center"/>
-                    <w:rPr>
-                      <w:rFonts w:ascii="Times New Roman" w:hAnsi="Times New Roman" w:cs="Times New Roman"/>
-                    </w:rPr>
-                  </w:pPr>
-                  <w:r>
-                    <w:rPr>
-                      <w:rFonts w:ascii="Cambria" w:eastAsiaTheme="minorHAnsi" w:hAnsi="Cambria" w:cs="Cambria"/>
-                      <w:lang w:eastAsia="en-US"/>
-                    </w:rPr>
-                    <w:t>System Response</w:t>
-                  </w:r>
-                </w:p>
-              </w:tc>
-            </w:tr>
-            <w:tr>
-              <w:tc>
-                <w:tcPr>
-                  <w:tcW w:w="690" w:type="dxa"/>
-                </w:tcPr>
-                <w:p>
-                  <w:pPr>
-                    <w:jc w:val="center"/>
-                    <w:rPr>
-                      <w:rFonts w:ascii="Times New Roman" w:hAnsi="Times New Roman" w:cs="Times New Roman"/>
-                    </w:rPr>
-                  </w:pPr>
-                  <w:r>
-                    <w:rPr>
-                      <w:rFonts w:ascii="Times New Roman" w:hAnsi="Times New Roman" w:cs="Times New Roman"/>
-                    </w:rPr>
-                    <w:t>1</w:t>
-                  </w:r>
-                </w:p>
-              </w:tc>
-              <w:tc>
-                <w:tcPr>
-                  <w:tcW w:w="3780" w:type="dxa"/>
-                </w:tcPr>
-                <w:p>
-                  <w:pPr>
-                    <w:rPr>
                       <w:rFonts w:ascii="Cambria" w:eastAsiaTheme="minorHAnsi" w:hAnsi="Cambria" w:cs="Cambria"/>
                       <w:lang w:eastAsia="en-US"/>
                     </w:rPr>
@@ -3511,6 +3550,7 @@
               <w:rPr>
                 <w:b/>
               </w:rPr>
+              <w:lastRenderedPageBreak/>
               <w:t>Relationships:</w:t>
             </w:r>
             <w:r>
@@ -3554,51 +3594,31 @@
               <w:pStyle w:val="ListParagraph"/>
             </w:pPr>
             <w:r>
-              <w:rPr>
-                <w:noProof/>
-                <w:lang w:eastAsia="en-US"/>
-              </w:rPr>
-              <w:drawing>
-                <wp:inline distT="0" distB="0" distL="0" distR="0" wp14:anchorId="4E4811EE" wp14:editId="3DE4C12F">
-                  <wp:extent cx="3862699" cy="1193624"/>
-                  <wp:effectExtent l="0" t="0" r="5080" b="6985"/>
-                  <wp:docPr id="6" name="Picture 6"/>
-                  <wp:cNvGraphicFramePr>
-                    <a:graphicFrameLocks xmlns:a="http://schemas.openxmlformats.org/drawingml/2006/main" noChangeAspect="1"/>
-                  </wp:cNvGraphicFramePr>
-                  <a:graphic xmlns:a="http://schemas.openxmlformats.org/drawingml/2006/main">
-                    <a:graphicData uri="http://schemas.openxmlformats.org/drawingml/2006/picture">
-                      <pic:pic xmlns:pic="http://schemas.openxmlformats.org/drawingml/2006/picture">
-                        <pic:nvPicPr>
-                          <pic:cNvPr id="0" name="formatFile.png"/>
-                          <pic:cNvPicPr/>
-                        </pic:nvPicPr>
-                        <pic:blipFill>
-                          <a:blip r:embed="rId11">
-                            <a:extLst>
-                              <a:ext uri="{28A0092B-C50C-407E-A947-70E740481C1C}">
-                                <a14:useLocalDpi xmlns:a14="http://schemas.microsoft.com/office/drawing/2010/main" val="0"/>
-                              </a:ext>
-                            </a:extLst>
-                          </a:blip>
-                          <a:stretch>
-                            <a:fillRect/>
-                          </a:stretch>
-                        </pic:blipFill>
-                        <pic:spPr>
-                          <a:xfrm>
-                            <a:off x="0" y="0"/>
-                            <a:ext cx="3866185" cy="1194701"/>
-                          </a:xfrm>
-                          <a:prstGeom prst="rect">
-                            <a:avLst/>
-                          </a:prstGeom>
-                        </pic:spPr>
-                      </pic:pic>
-                    </a:graphicData>
-                  </a:graphic>
-                </wp:inline>
-              </w:drawing>
+              <w:object w:dxaOrig="10230" w:dyaOrig="3255">
+                <v:shapetype id="_x0000_t75" coordsize="21600,21600" o:spt="75" o:preferrelative="t" path="m@4@5l@4@11@9@11@9@5xe" filled="f" stroked="f">
+                  <v:stroke joinstyle="miter"/>
+                  <v:formulas>
+                    <v:f eqn="if lineDrawn pixelLineWidth 0"/>
+                    <v:f eqn="sum @0 1 0"/>
+                    <v:f eqn="sum 0 0 @1"/>
+                    <v:f eqn="prod @2 1 2"/>
+                    <v:f eqn="prod @3 21600 pixelWidth"/>
+                    <v:f eqn="prod @3 21600 pixelHeight"/>
+                    <v:f eqn="sum @0 0 1"/>
+                    <v:f eqn="prod @6 1 2"/>
+                    <v:f eqn="prod @7 21600 pixelWidth"/>
+                    <v:f eqn="sum @8 21600 0"/>
+                    <v:f eqn="prod @7 21600 pixelHeight"/>
+                    <v:f eqn="sum @10 21600 0"/>
+                  </v:formulas>
+                  <v:path o:extrusionok="f" gradientshapeok="t" o:connecttype="rect"/>
+                  <o:lock v:ext="edit" aspectratio="t"/>
+                </v:shapetype>
+                <v:shape id="_x0000_i1025" type="#_x0000_t75" style="width:363.15pt;height:115.85pt" o:ole="">
+                  <v:imagedata r:id="rId10" o:title=""/>
+                </v:shape>
+                <o:OLEObject Type="Embed" ProgID="PBrush" ShapeID="_x0000_i1025" DrawAspect="Content" ObjectID="_1453840275" r:id="rId11"/>
+              </w:object>
             </w:r>
           </w:p>
           <w:p>
@@ -3610,16 +3630,10 @@
               </w:numPr>
             </w:pPr>
             <w:r>
-              <w:t>F</w:t>
-            </w:r>
-            <w:r>
-              <w:t>ormat</w:t>
-            </w:r>
-            <w:r>
-              <w:t xml:space="preserve"> file is excel 2010 (</w:t>
-            </w:r>
-            <w:r>
-              <w:t>.</w:t>
+              <w:t>Format file is excel</w:t>
+            </w:r>
+            <w:r>
+              <w:t xml:space="preserve"> (.</w:t>
             </w:r>
             <w:proofErr w:type="spellStart"/>
             <w:r>
@@ -3633,7 +3647,26 @@
           <w:p>
             <w:pPr>
               <w:pStyle w:val="ListParagraph"/>
+              <w:numPr>
+                <w:ilvl w:val="0"/>
+                <w:numId w:val="37"/>
+              </w:numPr>
             </w:pPr>
+            <w:r>
+              <w:t>File has less than 5 errors.</w:t>
+            </w:r>
+          </w:p>
+          <w:p>
+            <w:pPr>
+              <w:pStyle w:val="ListParagraph"/>
+              <w:numPr>
+                <w:ilvl w:val="0"/>
+                <w:numId w:val="37"/>
+              </w:numPr>
+            </w:pPr>
+            <w:r>
+              <w:t xml:space="preserve">File has more than 5 errors. Display list error rows. </w:t>
+            </w:r>
           </w:p>
         </w:tc>
       </w:tr>
@@ -3656,8 +3689,6 @@
         </w:rPr>
         <w:t>&lt;Staff&gt; Add new Product</w:t>
       </w:r>
-      <w:bookmarkStart w:id="0" w:name="_GoBack"/>
-      <w:bookmarkEnd w:id="0"/>
     </w:p>
     <w:p>
       <w:pPr>
@@ -3668,7 +3699,6 @@
           <w:noProof/>
           <w:lang w:eastAsia="en-US"/>
         </w:rPr>
-        <w:lastRenderedPageBreak/>
         <w:drawing>
           <wp:inline distT="0" distB="0" distL="0" distR="0">
             <wp:extent cx="4000500" cy="1676400"/>
@@ -3984,6 +4014,7 @@
               <w:rPr>
                 <w:b/>
               </w:rPr>
+              <w:lastRenderedPageBreak/>
               <w:t xml:space="preserve">Summary: </w:t>
             </w:r>
             <w:r>
@@ -4734,7 +4765,6 @@
               <w:rPr>
                 <w:b/>
               </w:rPr>
-              <w:lastRenderedPageBreak/>
               <w:t>Main Success Scenario</w:t>
             </w:r>
           </w:p>
@@ -5694,6 +5724,7 @@
               <w:rPr>
                 <w:b/>
               </w:rPr>
+              <w:lastRenderedPageBreak/>
               <w:t xml:space="preserve">Exceptions </w:t>
             </w:r>
           </w:p>
@@ -6609,7 +6640,6 @@
           <w:noProof/>
           <w:lang w:eastAsia="en-US"/>
         </w:rPr>
-        <w:lastRenderedPageBreak/>
         <w:drawing>
           <wp:inline distT="0" distB="0" distL="0" distR="0">
             <wp:extent cx="5943600" cy="3084830"/>
@@ -6771,6 +6801,7 @@
           </w:tcPr>
           <w:p>
             <w:r>
+              <w:lastRenderedPageBreak/>
               <w:t>Use-case Name</w:t>
             </w:r>
           </w:p>
@@ -7095,7 +7126,6 @@
                 <w:szCs w:val="24"/>
                 <w:lang w:eastAsia="en-US"/>
               </w:rPr>
-              <w:lastRenderedPageBreak/>
               <w:t>Input new account information, click “</w:t>
             </w:r>
             <w:proofErr w:type="spellStart"/>
@@ -7782,6 +7812,7 @@
                     <w:rPr>
                       <w:rFonts w:eastAsia="Calibri"/>
                     </w:rPr>
+                    <w:lastRenderedPageBreak/>
                     <w:t>Password</w:t>
                   </w:r>
                   <w:r>
@@ -7959,6 +7990,7 @@
                     <w:rPr>
                       <w:rFonts w:eastAsia="Calibri"/>
                     </w:rPr>
+                    <w:lastRenderedPageBreak/>
                     <w:t>2</w:t>
                   </w:r>
                 </w:p>
@@ -8418,7 +8450,6 @@
               <w:rPr>
                 <w:b/>
               </w:rPr>
-              <w:lastRenderedPageBreak/>
               <w:t>Exceptions</w:t>
             </w:r>
           </w:p>
@@ -9700,6 +9731,7 @@
                 <w:szCs w:val="24"/>
                 <w:lang w:eastAsia="en-US"/>
               </w:rPr>
+              <w:lastRenderedPageBreak/>
               <w:t xml:space="preserve">- </w:t>
             </w:r>
             <w:r>
@@ -10078,7 +10110,6 @@
               <w:rPr>
                 <w:b/>
               </w:rPr>
-              <w:lastRenderedPageBreak/>
               <w:t xml:space="preserve">Summary: </w:t>
             </w:r>
             <w:r>
@@ -10587,6 +10618,7 @@
                     <w:rPr>
                       <w:rFonts w:eastAsia="Calibri"/>
                     </w:rPr>
+                    <w:lastRenderedPageBreak/>
                     <w:t>Step</w:t>
                   </w:r>
                 </w:p>
@@ -11198,7 +11230,6 @@
               <w:rPr>
                 <w:b/>
               </w:rPr>
-              <w:lastRenderedPageBreak/>
               <w:t>Alternative Scenario</w:t>
             </w:r>
             <w:r>
@@ -12081,6 +12112,7 @@
           </w:tcPr>
           <w:p>
             <w:r>
+              <w:lastRenderedPageBreak/>
               <w:t>Use-case No.</w:t>
             </w:r>
           </w:p>
@@ -12397,7 +12429,6 @@
               <w:rPr>
                 <w:b/>
               </w:rPr>
-              <w:lastRenderedPageBreak/>
               <w:t>Pre-conditions:</w:t>
             </w:r>
           </w:p>
@@ -13155,6 +13186,7 @@
                       <w:szCs w:val="24"/>
                       <w:lang w:eastAsia="en-US"/>
                     </w:rPr>
+                    <w:lastRenderedPageBreak/>
                     <w:t xml:space="preserve">- </w:t>
                   </w:r>
                   <w:r>
@@ -13296,6 +13328,7 @@
                     <w:rPr>
                       <w:rFonts w:eastAsia="Calibri"/>
                     </w:rPr>
+                    <w:lastRenderedPageBreak/>
                     <w:t>2</w:t>
                   </w:r>
                 </w:p>
@@ -13907,6 +13940,7 @@
               <w:rPr>
                 <w:bCs/>
               </w:rPr>
+              <w:lastRenderedPageBreak/>
               <w:t xml:space="preserve">- </w:t>
             </w:r>
             <w:r>
@@ -14510,7 +14544,6 @@
                       <w:szCs w:val="24"/>
                       <w:lang w:eastAsia="en-US"/>
                     </w:rPr>
-                    <w:lastRenderedPageBreak/>
                     <w:t>- Email: label</w:t>
                   </w:r>
                 </w:p>
@@ -14826,7 +14859,6 @@
                     <w:rPr>
                       <w:rFonts w:eastAsia="Calibri"/>
                     </w:rPr>
-                    <w:lastRenderedPageBreak/>
                     <w:t>2</w:t>
                   </w:r>
                 </w:p>
@@ -20540,7 +20572,7 @@
 </file>
 
 <file path=customXml/itemProps1.xml><?xml version="1.0" encoding="utf-8"?>
-<ds:datastoreItem xmlns:ds="http://schemas.openxmlformats.org/officeDocument/2006/customXml" ds:itemID="{E52703D6-15EA-4188-BE75-E25009B5E385}">
+<ds:datastoreItem xmlns:ds="http://schemas.openxmlformats.org/officeDocument/2006/customXml" ds:itemID="{4219C606-7B09-432F-8BDC-7FC1D841B9DC}">
   <ds:schemaRefs>
     <ds:schemaRef ds:uri="http://schemas.openxmlformats.org/officeDocument/2006/bibliography"/>
   </ds:schemaRefs>

</xml_diff>